<commit_message>
fix: break page on report template
</commit_message>
<xml_diff>
--- a/templates/analysis_report.docx
+++ b/templates/analysis_report.docx
@@ -7,8 +7,13 @@
         <w:pStyle w:val="Ttulo1"/>
       </w:pPr>
       <w:r>
-        <w:t>General information</w:t>
-      </w:r>
+        <w:t xml:space="preserve">General </w:t>
+      </w:r>
+      <w:proofErr w:type="spellStart"/>
+      <w:r>
+        <w:t>information</w:t>
+      </w:r>
+      <w:proofErr w:type="spellEnd"/>
     </w:p>
     <w:p>
       <w:pPr>
@@ -24,6 +29,7 @@
           <w:szCs w:val="24"/>
         </w:rPr>
       </w:pPr>
+      <w:proofErr w:type="spellStart"/>
       <w:r>
         <w:rPr>
           <w:b/>
@@ -31,8 +37,9 @@
           <w:sz w:val="24"/>
           <w:szCs w:val="24"/>
         </w:rPr>
-        <w:t>Repository analyzed</w:t>
-      </w:r>
+        <w:t>Repository</w:t>
+      </w:r>
+      <w:proofErr w:type="spellEnd"/>
       <w:r>
         <w:rPr>
           <w:b/>
@@ -40,6 +47,26 @@
           <w:sz w:val="24"/>
           <w:szCs w:val="24"/>
         </w:rPr>
+        <w:t xml:space="preserve"> </w:t>
+      </w:r>
+      <w:proofErr w:type="spellStart"/>
+      <w:r>
+        <w:rPr>
+          <w:b/>
+          <w:bCs/>
+          <w:sz w:val="24"/>
+          <w:szCs w:val="24"/>
+        </w:rPr>
+        <w:t>analyzed</w:t>
+      </w:r>
+      <w:proofErr w:type="spellEnd"/>
+      <w:r>
+        <w:rPr>
+          <w:b/>
+          <w:bCs/>
+          <w:sz w:val="24"/>
+          <w:szCs w:val="24"/>
+        </w:rPr>
         <w:t>:</w:t>
       </w:r>
       <w:r>
@@ -47,8 +74,17 @@
           <w:sz w:val="24"/>
           <w:szCs w:val="24"/>
         </w:rPr>
-        <w:t xml:space="preserve"> {{ </w:t>
-      </w:r>
+        <w:t xml:space="preserve"> </w:t>
+      </w:r>
+      <w:proofErr w:type="gramStart"/>
+      <w:r>
+        <w:rPr>
+          <w:sz w:val="24"/>
+          <w:szCs w:val="24"/>
+        </w:rPr>
+        <w:t xml:space="preserve">{{ </w:t>
+      </w:r>
+      <w:proofErr w:type="spellStart"/>
       <w:r>
         <w:rPr>
           <w:sz w:val="24"/>
@@ -56,12 +92,37 @@
         </w:rPr>
         <w:t>repository</w:t>
       </w:r>
-      <w:r>
-        <w:rPr>
-          <w:sz w:val="24"/>
-          <w:szCs w:val="24"/>
-        </w:rPr>
-        <w:t>_name }}</w:t>
+      <w:proofErr w:type="gramEnd"/>
+      <w:r>
+        <w:rPr>
+          <w:sz w:val="24"/>
+          <w:szCs w:val="24"/>
+        </w:rPr>
+        <w:t>_</w:t>
+      </w:r>
+      <w:proofErr w:type="gramStart"/>
+      <w:r>
+        <w:rPr>
+          <w:sz w:val="24"/>
+          <w:szCs w:val="24"/>
+        </w:rPr>
+        <w:t>name</w:t>
+      </w:r>
+      <w:proofErr w:type="spellEnd"/>
+      <w:r>
+        <w:rPr>
+          <w:sz w:val="24"/>
+          <w:szCs w:val="24"/>
+        </w:rPr>
+        <w:t xml:space="preserve"> }</w:t>
+      </w:r>
+      <w:proofErr w:type="gramEnd"/>
+      <w:r>
+        <w:rPr>
+          <w:sz w:val="24"/>
+          <w:szCs w:val="24"/>
+        </w:rPr>
+        <w:t>}</w:t>
       </w:r>
     </w:p>
     <w:p>
@@ -78,6 +139,7 @@
           <w:szCs w:val="24"/>
         </w:rPr>
       </w:pPr>
+      <w:proofErr w:type="spellStart"/>
       <w:r>
         <w:rPr>
           <w:b/>
@@ -85,14 +147,112 @@
           <w:sz w:val="24"/>
           <w:szCs w:val="24"/>
         </w:rPr>
-        <w:t>Analysis date:</w:t>
-      </w:r>
-      <w:r>
-        <w:rPr>
-          <w:sz w:val="24"/>
-          <w:szCs w:val="24"/>
-        </w:rPr>
-        <w:t xml:space="preserve"> {{ analysis_date }}</w:t>
+        <w:t>Analysis</w:t>
+      </w:r>
+      <w:proofErr w:type="spellEnd"/>
+      <w:r>
+        <w:rPr>
+          <w:b/>
+          <w:bCs/>
+          <w:sz w:val="24"/>
+          <w:szCs w:val="24"/>
+        </w:rPr>
+        <w:t xml:space="preserve"> date:</w:t>
+      </w:r>
+      <w:r>
+        <w:rPr>
+          <w:sz w:val="24"/>
+          <w:szCs w:val="24"/>
+        </w:rPr>
+        <w:t xml:space="preserve"> </w:t>
+      </w:r>
+      <w:proofErr w:type="gramStart"/>
+      <w:r>
+        <w:rPr>
+          <w:sz w:val="24"/>
+          <w:szCs w:val="24"/>
+        </w:rPr>
+        <w:t xml:space="preserve">{{ </w:t>
+      </w:r>
+      <w:proofErr w:type="spellStart"/>
+      <w:r>
+        <w:rPr>
+          <w:sz w:val="24"/>
+          <w:szCs w:val="24"/>
+        </w:rPr>
+        <w:t>analysis</w:t>
+      </w:r>
+      <w:proofErr w:type="gramEnd"/>
+      <w:r>
+        <w:rPr>
+          <w:sz w:val="24"/>
+          <w:szCs w:val="24"/>
+        </w:rPr>
+        <w:t>_</w:t>
+      </w:r>
+      <w:proofErr w:type="gramStart"/>
+      <w:r>
+        <w:rPr>
+          <w:sz w:val="24"/>
+          <w:szCs w:val="24"/>
+        </w:rPr>
+        <w:t>date</w:t>
+      </w:r>
+      <w:proofErr w:type="spellEnd"/>
+      <w:r>
+        <w:rPr>
+          <w:sz w:val="24"/>
+          <w:szCs w:val="24"/>
+        </w:rPr>
+        <w:t xml:space="preserve"> }</w:t>
+      </w:r>
+      <w:proofErr w:type="gramEnd"/>
+      <w:r>
+        <w:rPr>
+          <w:sz w:val="24"/>
+          <w:szCs w:val="24"/>
+        </w:rPr>
+        <w:t>}</w:t>
+      </w:r>
+    </w:p>
+    <w:p>
+      <w:pPr>
+        <w:pStyle w:val="Ttulo1"/>
+        <w:rPr>
+          <w:lang w:val="en-US"/>
+        </w:rPr>
+      </w:pPr>
+      <w:r>
+        <w:rPr>
+          <w:lang w:val="en-US"/>
+        </w:rPr>
+        <w:t>Executive summary</w:t>
+      </w:r>
+    </w:p>
+    <w:p>
+      <w:pPr>
+        <w:pStyle w:val="Ttulo2"/>
+        <w:rPr>
+          <w:lang w:val="en-US"/>
+        </w:rPr>
+      </w:pPr>
+      <w:r>
+        <w:rPr>
+          <w:lang w:val="en-US"/>
+        </w:rPr>
+        <w:t xml:space="preserve">Objective of the </w:t>
+      </w:r>
+      <w:r>
+        <w:rPr>
+          <w:lang w:val="en-US"/>
+        </w:rPr>
+        <w:t>repository</w:t>
+      </w:r>
+      <w:r>
+        <w:rPr>
+          <w:lang w:val="en-US"/>
+        </w:rPr>
+        <w:t xml:space="preserve"> analyzed</w:t>
       </w:r>
     </w:p>
     <w:p>
@@ -100,37 +260,100 @@
         <w:spacing w:line="276" w:lineRule="auto"/>
         <w:jc w:val="both"/>
         <w:rPr>
-          <w:rFonts w:asciiTheme="majorHAnsi" w:eastAsiaTheme="majorEastAsia" w:hAnsiTheme="majorHAnsi" w:cstheme="majorBidi"/>
-          <w:color w:val="0F4761" w:themeColor="accent1" w:themeShade="BF"/>
-          <w:sz w:val="32"/>
-          <w:szCs w:val="32"/>
-        </w:rPr>
-      </w:pPr>
-      <w:r>
-        <w:br w:type="page"/>
-      </w:r>
-    </w:p>
-    <w:p>
-      <w:pPr>
-        <w:pStyle w:val="Ttulo1"/>
-      </w:pPr>
-      <w:r>
-        <w:lastRenderedPageBreak/>
-        <w:t>Executive summary</w:t>
+          <w:sz w:val="24"/>
+          <w:szCs w:val="24"/>
+          <w:lang w:val="en-US"/>
+        </w:rPr>
+      </w:pPr>
+      <w:proofErr w:type="gramStart"/>
+      <w:r>
+        <w:rPr>
+          <w:sz w:val="24"/>
+          <w:szCs w:val="24"/>
+          <w:lang w:val="en-US"/>
+        </w:rPr>
+        <w:t xml:space="preserve">{{ </w:t>
+      </w:r>
+      <w:proofErr w:type="spellStart"/>
+      <w:r>
+        <w:rPr>
+          <w:sz w:val="24"/>
+          <w:szCs w:val="24"/>
+          <w:lang w:val="en-US"/>
+        </w:rPr>
+        <w:t>summary</w:t>
+      </w:r>
+      <w:proofErr w:type="gramEnd"/>
+      <w:r>
+        <w:rPr>
+          <w:sz w:val="24"/>
+          <w:szCs w:val="24"/>
+          <w:lang w:val="en-US"/>
+        </w:rPr>
+        <w:t>.</w:t>
+      </w:r>
+      <w:r>
+        <w:rPr>
+          <w:sz w:val="24"/>
+          <w:szCs w:val="24"/>
+          <w:lang w:val="en-US"/>
+        </w:rPr>
+        <w:t>repository</w:t>
+      </w:r>
+      <w:r>
+        <w:rPr>
+          <w:sz w:val="24"/>
+          <w:szCs w:val="24"/>
+          <w:lang w:val="en-US"/>
+        </w:rPr>
+        <w:t>_</w:t>
+      </w:r>
+      <w:proofErr w:type="gramStart"/>
+      <w:r>
+        <w:rPr>
+          <w:sz w:val="24"/>
+          <w:szCs w:val="24"/>
+          <w:lang w:val="en-US"/>
+        </w:rPr>
+        <w:t>goal</w:t>
+      </w:r>
+      <w:proofErr w:type="spellEnd"/>
+      <w:r>
+        <w:rPr>
+          <w:sz w:val="24"/>
+          <w:szCs w:val="24"/>
+          <w:lang w:val="en-US"/>
+        </w:rPr>
+        <w:t xml:space="preserve"> }</w:t>
+      </w:r>
+      <w:proofErr w:type="gramEnd"/>
+      <w:r>
+        <w:rPr>
+          <w:sz w:val="24"/>
+          <w:szCs w:val="24"/>
+          <w:lang w:val="en-US"/>
+        </w:rPr>
+        <w:t>}</w:t>
       </w:r>
     </w:p>
     <w:p>
       <w:pPr>
         <w:pStyle w:val="Ttulo2"/>
-      </w:pPr>
-      <w:r>
-        <w:t xml:space="preserve">Objective of the </w:t>
-      </w:r>
-      <w:r>
-        <w:t>repository</w:t>
-      </w:r>
-      <w:r>
-        <w:t xml:space="preserve"> analyzed</w:t>
+        <w:rPr>
+          <w:lang w:val="en-US"/>
+        </w:rPr>
+      </w:pPr>
+      <w:r>
+        <w:rPr>
+          <w:lang w:val="en-US"/>
+        </w:rPr>
+        <w:t xml:space="preserve">Scope of the </w:t>
+      </w:r>
+      <w:r>
+        <w:rPr>
+          <w:lang w:val="en-US"/>
+        </w:rPr>
+        <w:t>analysis</w:t>
       </w:r>
     </w:p>
     <w:p>
@@ -140,39 +363,76 @@
         <w:rPr>
           <w:sz w:val="24"/>
           <w:szCs w:val="24"/>
-        </w:rPr>
-      </w:pPr>
-      <w:r>
-        <w:rPr>
-          <w:sz w:val="24"/>
-          <w:szCs w:val="24"/>
-        </w:rPr>
-        <w:t>{{ summary.</w:t>
-      </w:r>
-      <w:r>
-        <w:rPr>
-          <w:sz w:val="24"/>
-          <w:szCs w:val="24"/>
-        </w:rPr>
-        <w:t>repository</w:t>
-      </w:r>
-      <w:r>
-        <w:rPr>
-          <w:sz w:val="24"/>
-          <w:szCs w:val="24"/>
-        </w:rPr>
-        <w:t>_goal }}</w:t>
+          <w:lang w:val="en-US"/>
+        </w:rPr>
+      </w:pPr>
+      <w:proofErr w:type="gramStart"/>
+      <w:r>
+        <w:rPr>
+          <w:sz w:val="24"/>
+          <w:szCs w:val="24"/>
+          <w:lang w:val="en-US"/>
+        </w:rPr>
+        <w:t xml:space="preserve">{{ </w:t>
+      </w:r>
+      <w:proofErr w:type="spellStart"/>
+      <w:r>
+        <w:rPr>
+          <w:sz w:val="24"/>
+          <w:szCs w:val="24"/>
+          <w:lang w:val="en-US"/>
+        </w:rPr>
+        <w:t>summary</w:t>
+      </w:r>
+      <w:proofErr w:type="gramEnd"/>
+      <w:r>
+        <w:rPr>
+          <w:sz w:val="24"/>
+          <w:szCs w:val="24"/>
+          <w:lang w:val="en-US"/>
+        </w:rPr>
+        <w:t>.</w:t>
+      </w:r>
+      <w:proofErr w:type="gramStart"/>
+      <w:r>
+        <w:rPr>
+          <w:sz w:val="24"/>
+          <w:szCs w:val="24"/>
+          <w:lang w:val="en-US"/>
+        </w:rPr>
+        <w:t>scope</w:t>
+      </w:r>
+      <w:proofErr w:type="spellEnd"/>
+      <w:r>
+        <w:rPr>
+          <w:sz w:val="24"/>
+          <w:szCs w:val="24"/>
+          <w:lang w:val="en-US"/>
+        </w:rPr>
+        <w:t xml:space="preserve"> }</w:t>
+      </w:r>
+      <w:proofErr w:type="gramEnd"/>
+      <w:r>
+        <w:rPr>
+          <w:sz w:val="24"/>
+          <w:szCs w:val="24"/>
+          <w:lang w:val="en-US"/>
+        </w:rPr>
+        <w:t>}</w:t>
       </w:r>
     </w:p>
     <w:p>
       <w:pPr>
         <w:pStyle w:val="Ttulo2"/>
-      </w:pPr>
-      <w:r>
-        <w:t xml:space="preserve">Scope of the </w:t>
-      </w:r>
-      <w:r>
-        <w:t>analysis</w:t>
+        <w:rPr>
+          <w:lang w:val="en-US"/>
+        </w:rPr>
+      </w:pPr>
+      <w:r>
+        <w:rPr>
+          <w:lang w:val="en-US"/>
+        </w:rPr>
+        <w:t>Main conclusions</w:t>
       </w:r>
     </w:p>
     <w:p>
@@ -182,31 +442,6 @@
         <w:rPr>
           <w:sz w:val="24"/>
           <w:szCs w:val="24"/>
-        </w:rPr>
-      </w:pPr>
-      <w:r>
-        <w:rPr>
-          <w:sz w:val="24"/>
-          <w:szCs w:val="24"/>
-        </w:rPr>
-        <w:t>{{ summary.scope }}</w:t>
-      </w:r>
-    </w:p>
-    <w:p>
-      <w:pPr>
-        <w:pStyle w:val="Ttulo2"/>
-      </w:pPr>
-      <w:r>
-        <w:t>Main conclusions</w:t>
-      </w:r>
-    </w:p>
-    <w:p>
-      <w:pPr>
-        <w:spacing w:line="276" w:lineRule="auto"/>
-        <w:jc w:val="both"/>
-        <w:rPr>
-          <w:sz w:val="24"/>
-          <w:szCs w:val="24"/>
           <w:lang w:val="en-US"/>
         </w:rPr>
       </w:pPr>
@@ -232,8 +467,36 @@
           <w:szCs w:val="24"/>
           <w:lang w:val="en-US"/>
         </w:rPr>
-        <w:t xml:space="preserve"> for point in summary.key_points %}</w:t>
-      </w:r>
+        <w:t xml:space="preserve"> for point in </w:t>
+      </w:r>
+      <w:proofErr w:type="spellStart"/>
+      <w:r>
+        <w:rPr>
+          <w:sz w:val="24"/>
+          <w:szCs w:val="24"/>
+          <w:lang w:val="en-US"/>
+        </w:rPr>
+        <w:t>summary.key_</w:t>
+      </w:r>
+      <w:proofErr w:type="gramStart"/>
+      <w:r>
+        <w:rPr>
+          <w:sz w:val="24"/>
+          <w:szCs w:val="24"/>
+          <w:lang w:val="en-US"/>
+        </w:rPr>
+        <w:t>points</w:t>
+      </w:r>
+      <w:proofErr w:type="spellEnd"/>
+      <w:r>
+        <w:rPr>
+          <w:sz w:val="24"/>
+          <w:szCs w:val="24"/>
+          <w:lang w:val="en-US"/>
+        </w:rPr>
+        <w:t xml:space="preserve"> %}</w:t>
+      </w:r>
+      <w:proofErr w:type="gramEnd"/>
     </w:p>
     <w:p>
       <w:pPr>
@@ -249,12 +512,30 @@
           <w:szCs w:val="24"/>
         </w:rPr>
       </w:pPr>
-      <w:r>
-        <w:rPr>
-          <w:sz w:val="24"/>
-          <w:szCs w:val="24"/>
-        </w:rPr>
-        <w:t>{{ point }}</w:t>
+      <w:proofErr w:type="gramStart"/>
+      <w:r>
+        <w:rPr>
+          <w:sz w:val="24"/>
+          <w:szCs w:val="24"/>
+        </w:rPr>
+        <w:t xml:space="preserve">{{ </w:t>
+      </w:r>
+      <w:proofErr w:type="spellStart"/>
+      <w:r>
+        <w:rPr>
+          <w:sz w:val="24"/>
+          <w:szCs w:val="24"/>
+        </w:rPr>
+        <w:t>point</w:t>
+      </w:r>
+      <w:proofErr w:type="spellEnd"/>
+      <w:proofErr w:type="gramEnd"/>
+      <w:r>
+        <w:rPr>
+          <w:sz w:val="24"/>
+          <w:szCs w:val="24"/>
+        </w:rPr>
+        <w:t xml:space="preserve"> }}</w:t>
       </w:r>
     </w:p>
     <w:p>
@@ -285,22 +566,23 @@
           <w:sz w:val="24"/>
           <w:szCs w:val="24"/>
         </w:rPr>
-        <w:t xml:space="preserve"> endfor %}</w:t>
-      </w:r>
-    </w:p>
-    <w:p>
-      <w:pPr>
-        <w:spacing w:line="276" w:lineRule="auto"/>
-        <w:jc w:val="both"/>
-        <w:rPr>
-          <w:rFonts w:asciiTheme="majorHAnsi" w:eastAsiaTheme="majorEastAsia" w:hAnsiTheme="majorHAnsi" w:cstheme="majorBidi"/>
-          <w:color w:val="0F4761" w:themeColor="accent1" w:themeShade="BF"/>
-          <w:sz w:val="32"/>
-          <w:szCs w:val="32"/>
-        </w:rPr>
-      </w:pPr>
-      <w:r>
-        <w:br w:type="page"/>
+        <w:t xml:space="preserve"> </w:t>
+      </w:r>
+      <w:proofErr w:type="spellStart"/>
+      <w:r>
+        <w:rPr>
+          <w:sz w:val="24"/>
+          <w:szCs w:val="24"/>
+        </w:rPr>
+        <w:t>endfor</w:t>
+      </w:r>
+      <w:proofErr w:type="spellEnd"/>
+      <w:r>
+        <w:rPr>
+          <w:sz w:val="24"/>
+          <w:szCs w:val="24"/>
+        </w:rPr>
+        <w:t xml:space="preserve"> %}</w:t>
       </w:r>
     </w:p>
     <w:p>
@@ -308,9 +590,21 @@
         <w:pStyle w:val="Ttulo1"/>
       </w:pPr>
       <w:r>
-        <w:lastRenderedPageBreak/>
-        <w:t>General repository profile</w:t>
-      </w:r>
+        <w:t xml:space="preserve">General </w:t>
+      </w:r>
+      <w:proofErr w:type="spellStart"/>
+      <w:r>
+        <w:t>repository</w:t>
+      </w:r>
+      <w:proofErr w:type="spellEnd"/>
+      <w:r>
+        <w:t xml:space="preserve"> </w:t>
+      </w:r>
+      <w:proofErr w:type="spellStart"/>
+      <w:r>
+        <w:t>profile</w:t>
+      </w:r>
+      <w:proofErr w:type="spellEnd"/>
     </w:p>
     <w:p>
       <w:pPr>
@@ -351,7 +645,53 @@
           <w:szCs w:val="24"/>
           <w:lang w:val="en-US"/>
         </w:rPr>
-        <w:t xml:space="preserve"> {{ global_stats.languages }}</w:t>
+        <w:t xml:space="preserve"> </w:t>
+      </w:r>
+      <w:proofErr w:type="gramStart"/>
+      <w:r>
+        <w:rPr>
+          <w:sz w:val="24"/>
+          <w:szCs w:val="24"/>
+          <w:lang w:val="en-US"/>
+        </w:rPr>
+        <w:t xml:space="preserve">{{ </w:t>
+      </w:r>
+      <w:proofErr w:type="spellStart"/>
+      <w:r>
+        <w:rPr>
+          <w:sz w:val="24"/>
+          <w:szCs w:val="24"/>
+          <w:lang w:val="en-US"/>
+        </w:rPr>
+        <w:t>global</w:t>
+      </w:r>
+      <w:proofErr w:type="gramEnd"/>
+      <w:r>
+        <w:rPr>
+          <w:sz w:val="24"/>
+          <w:szCs w:val="24"/>
+          <w:lang w:val="en-US"/>
+        </w:rPr>
+        <w:t>_</w:t>
+      </w:r>
+      <w:proofErr w:type="gramStart"/>
+      <w:r>
+        <w:rPr>
+          <w:sz w:val="24"/>
+          <w:szCs w:val="24"/>
+          <w:lang w:val="en-US"/>
+        </w:rPr>
+        <w:t>stats.languages</w:t>
+      </w:r>
+      <w:proofErr w:type="spellEnd"/>
+      <w:proofErr w:type="gramEnd"/>
+      <w:r>
+        <w:rPr>
+          <w:sz w:val="24"/>
+          <w:szCs w:val="24"/>
+          <w:lang w:val="en-US"/>
+        </w:rPr>
+        <w:t xml:space="preserve"> }}</w:t>
       </w:r>
     </w:p>
     <w:p>
@@ -385,7 +725,79 @@
           <w:szCs w:val="24"/>
           <w:lang w:val="en-US"/>
         </w:rPr>
-        <w:t xml:space="preserve"> {{ global_stats.n_files }}</w:t>
+        <w:t xml:space="preserve"> </w:t>
+      </w:r>
+      <w:proofErr w:type="gramStart"/>
+      <w:r>
+        <w:rPr>
+          <w:sz w:val="24"/>
+          <w:szCs w:val="24"/>
+          <w:lang w:val="en-US"/>
+        </w:rPr>
+        <w:t xml:space="preserve">{{ </w:t>
+      </w:r>
+      <w:proofErr w:type="spellStart"/>
+      <w:r>
+        <w:rPr>
+          <w:sz w:val="24"/>
+          <w:szCs w:val="24"/>
+          <w:lang w:val="en-US"/>
+        </w:rPr>
+        <w:t>global</w:t>
+      </w:r>
+      <w:proofErr w:type="gramEnd"/>
+      <w:r>
+        <w:rPr>
+          <w:sz w:val="24"/>
+          <w:szCs w:val="24"/>
+          <w:lang w:val="en-US"/>
+        </w:rPr>
+        <w:t>_</w:t>
+      </w:r>
+      <w:proofErr w:type="gramStart"/>
+      <w:r>
+        <w:rPr>
+          <w:sz w:val="24"/>
+          <w:szCs w:val="24"/>
+          <w:lang w:val="en-US"/>
+        </w:rPr>
+        <w:t>stats.n</w:t>
+      </w:r>
+      <w:proofErr w:type="gramEnd"/>
+      <w:r>
+        <w:rPr>
+          <w:sz w:val="24"/>
+          <w:szCs w:val="24"/>
+          <w:lang w:val="en-US"/>
+        </w:rPr>
+        <w:t>_</w:t>
+      </w:r>
+      <w:proofErr w:type="gramStart"/>
+      <w:r>
+        <w:rPr>
+          <w:sz w:val="24"/>
+          <w:szCs w:val="24"/>
+          <w:lang w:val="en-US"/>
+        </w:rPr>
+        <w:t>files</w:t>
+      </w:r>
+      <w:proofErr w:type="spellEnd"/>
+      <w:r>
+        <w:rPr>
+          <w:sz w:val="24"/>
+          <w:szCs w:val="24"/>
+          <w:lang w:val="en-US"/>
+        </w:rPr>
+        <w:t xml:space="preserve"> }</w:t>
+      </w:r>
+      <w:proofErr w:type="gramEnd"/>
+      <w:r>
+        <w:rPr>
+          <w:sz w:val="24"/>
+          <w:szCs w:val="24"/>
+          <w:lang w:val="en-US"/>
+        </w:rPr>
+        <w:t>}</w:t>
       </w:r>
     </w:p>
     <w:p>
@@ -419,7 +831,79 @@
           <w:szCs w:val="24"/>
           <w:lang w:val="en-US"/>
         </w:rPr>
-        <w:t xml:space="preserve"> {{ global_stats.total_loc }}</w:t>
+        <w:t xml:space="preserve"> </w:t>
+      </w:r>
+      <w:proofErr w:type="gramStart"/>
+      <w:r>
+        <w:rPr>
+          <w:sz w:val="24"/>
+          <w:szCs w:val="24"/>
+          <w:lang w:val="en-US"/>
+        </w:rPr>
+        <w:t xml:space="preserve">{{ </w:t>
+      </w:r>
+      <w:proofErr w:type="spellStart"/>
+      <w:r>
+        <w:rPr>
+          <w:sz w:val="24"/>
+          <w:szCs w:val="24"/>
+          <w:lang w:val="en-US"/>
+        </w:rPr>
+        <w:t>global</w:t>
+      </w:r>
+      <w:proofErr w:type="gramEnd"/>
+      <w:r>
+        <w:rPr>
+          <w:sz w:val="24"/>
+          <w:szCs w:val="24"/>
+          <w:lang w:val="en-US"/>
+        </w:rPr>
+        <w:t>_</w:t>
+      </w:r>
+      <w:proofErr w:type="gramStart"/>
+      <w:r>
+        <w:rPr>
+          <w:sz w:val="24"/>
+          <w:szCs w:val="24"/>
+          <w:lang w:val="en-US"/>
+        </w:rPr>
+        <w:t>stats.total</w:t>
+      </w:r>
+      <w:proofErr w:type="gramEnd"/>
+      <w:r>
+        <w:rPr>
+          <w:sz w:val="24"/>
+          <w:szCs w:val="24"/>
+          <w:lang w:val="en-US"/>
+        </w:rPr>
+        <w:t>_</w:t>
+      </w:r>
+      <w:proofErr w:type="gramStart"/>
+      <w:r>
+        <w:rPr>
+          <w:sz w:val="24"/>
+          <w:szCs w:val="24"/>
+          <w:lang w:val="en-US"/>
+        </w:rPr>
+        <w:t>loc</w:t>
+      </w:r>
+      <w:proofErr w:type="spellEnd"/>
+      <w:r>
+        <w:rPr>
+          <w:sz w:val="24"/>
+          <w:szCs w:val="24"/>
+          <w:lang w:val="en-US"/>
+        </w:rPr>
+        <w:t xml:space="preserve"> }</w:t>
+      </w:r>
+      <w:proofErr w:type="gramEnd"/>
+      <w:r>
+        <w:rPr>
+          <w:sz w:val="24"/>
+          <w:szCs w:val="24"/>
+          <w:lang w:val="en-US"/>
+        </w:rPr>
+        <w:t>}</w:t>
       </w:r>
     </w:p>
     <w:p>
@@ -453,7 +937,79 @@
           <w:szCs w:val="24"/>
           <w:lang w:val="en-US"/>
         </w:rPr>
-        <w:t xml:space="preserve"> {{ global_stats.total_sloc }}</w:t>
+        <w:t xml:space="preserve"> </w:t>
+      </w:r>
+      <w:proofErr w:type="gramStart"/>
+      <w:r>
+        <w:rPr>
+          <w:sz w:val="24"/>
+          <w:szCs w:val="24"/>
+          <w:lang w:val="en-US"/>
+        </w:rPr>
+        <w:t xml:space="preserve">{{ </w:t>
+      </w:r>
+      <w:proofErr w:type="spellStart"/>
+      <w:r>
+        <w:rPr>
+          <w:sz w:val="24"/>
+          <w:szCs w:val="24"/>
+          <w:lang w:val="en-US"/>
+        </w:rPr>
+        <w:t>global</w:t>
+      </w:r>
+      <w:proofErr w:type="gramEnd"/>
+      <w:r>
+        <w:rPr>
+          <w:sz w:val="24"/>
+          <w:szCs w:val="24"/>
+          <w:lang w:val="en-US"/>
+        </w:rPr>
+        <w:t>_</w:t>
+      </w:r>
+      <w:proofErr w:type="gramStart"/>
+      <w:r>
+        <w:rPr>
+          <w:sz w:val="24"/>
+          <w:szCs w:val="24"/>
+          <w:lang w:val="en-US"/>
+        </w:rPr>
+        <w:t>stats.total</w:t>
+      </w:r>
+      <w:proofErr w:type="gramEnd"/>
+      <w:r>
+        <w:rPr>
+          <w:sz w:val="24"/>
+          <w:szCs w:val="24"/>
+          <w:lang w:val="en-US"/>
+        </w:rPr>
+        <w:t>_</w:t>
+      </w:r>
+      <w:proofErr w:type="gramStart"/>
+      <w:r>
+        <w:rPr>
+          <w:sz w:val="24"/>
+          <w:szCs w:val="24"/>
+          <w:lang w:val="en-US"/>
+        </w:rPr>
+        <w:t>sloc</w:t>
+      </w:r>
+      <w:proofErr w:type="spellEnd"/>
+      <w:r>
+        <w:rPr>
+          <w:sz w:val="24"/>
+          <w:szCs w:val="24"/>
+          <w:lang w:val="en-US"/>
+        </w:rPr>
+        <w:t xml:space="preserve"> }</w:t>
+      </w:r>
+      <w:proofErr w:type="gramEnd"/>
+      <w:r>
+        <w:rPr>
+          <w:sz w:val="24"/>
+          <w:szCs w:val="24"/>
+          <w:lang w:val="en-US"/>
+        </w:rPr>
+        <w:t>}</w:t>
       </w:r>
     </w:p>
     <w:p>
@@ -565,9 +1121,11 @@
               <w:spacing w:before="240" w:line="276" w:lineRule="auto"/>
               <w:cnfStyle w:val="100000000000" w:firstRow="1" w:lastRow="0" w:firstColumn="0" w:lastColumn="0" w:oddVBand="0" w:evenVBand="0" w:oddHBand="0" w:evenHBand="0" w:firstRowFirstColumn="0" w:firstRowLastColumn="0" w:lastRowFirstColumn="0" w:lastRowLastColumn="0"/>
             </w:pPr>
+            <w:proofErr w:type="spellStart"/>
             <w:r>
               <w:t>Classes</w:t>
             </w:r>
+            <w:proofErr w:type="spellEnd"/>
           </w:p>
         </w:tc>
         <w:tc>
@@ -580,9 +1138,11 @@
               <w:spacing w:before="240" w:line="276" w:lineRule="auto"/>
               <w:cnfStyle w:val="100000000000" w:firstRow="1" w:lastRow="0" w:firstColumn="0" w:lastColumn="0" w:oddVBand="0" w:evenVBand="0" w:oddHBand="0" w:evenHBand="0" w:firstRowFirstColumn="0" w:firstRowLastColumn="0" w:lastRowFirstColumn="0" w:lastRowLastColumn="0"/>
             </w:pPr>
+            <w:proofErr w:type="spellStart"/>
             <w:r>
               <w:t>Methods</w:t>
             </w:r>
+            <w:proofErr w:type="spellEnd"/>
           </w:p>
         </w:tc>
         <w:tc>
@@ -595,9 +1155,11 @@
               <w:spacing w:before="240" w:line="276" w:lineRule="auto"/>
               <w:cnfStyle w:val="100000000000" w:firstRow="1" w:lastRow="0" w:firstColumn="0" w:lastColumn="0" w:oddVBand="0" w:evenVBand="0" w:oddHBand="0" w:evenHBand="0" w:firstRowFirstColumn="0" w:firstRowLastColumn="0" w:lastRowFirstColumn="0" w:lastRowLastColumn="0"/>
             </w:pPr>
+            <w:proofErr w:type="spellStart"/>
             <w:r>
               <w:t>Functions</w:t>
             </w:r>
+            <w:proofErr w:type="spellEnd"/>
           </w:p>
         </w:tc>
         <w:tc>
@@ -614,9 +1176,11 @@
                 <w:iCs w:val="0"/>
               </w:rPr>
             </w:pPr>
+            <w:proofErr w:type="spellStart"/>
             <w:r>
               <w:t>Attributes</w:t>
             </w:r>
+            <w:proofErr w:type="spellEnd"/>
           </w:p>
         </w:tc>
       </w:tr>
@@ -653,7 +1217,21 @@
               <w:rPr>
                 <w:lang w:val="en-US"/>
               </w:rPr>
-              <w:t xml:space="preserve"> for module in modules_overview %}</w:t>
+              <w:t xml:space="preserve"> for module in </w:t>
+            </w:r>
+            <w:proofErr w:type="spellStart"/>
+            <w:r>
+              <w:rPr>
+                <w:lang w:val="en-US"/>
+              </w:rPr>
+              <w:t>modules_overview</w:t>
+            </w:r>
+            <w:proofErr w:type="spellEnd"/>
+            <w:r>
+              <w:rPr>
+                <w:lang w:val="en-US"/>
+              </w:rPr>
+              <w:t xml:space="preserve"> %}</w:t>
             </w:r>
           </w:p>
         </w:tc>
@@ -763,11 +1341,20 @@
                 <w:lang w:val="en-US"/>
               </w:rPr>
             </w:pPr>
+            <w:proofErr w:type="gramStart"/>
             <w:r>
               <w:rPr>
                 <w:lang w:val="en-US"/>
               </w:rPr>
-              <w:t>{{ module.name }}</w:t>
+              <w:lastRenderedPageBreak/>
+              <w:t>{{ module.name</w:t>
+            </w:r>
+            <w:proofErr w:type="gramEnd"/>
+            <w:r>
+              <w:rPr>
+                <w:lang w:val="en-US"/>
+              </w:rPr>
+              <w:t xml:space="preserve"> }}</w:t>
             </w:r>
           </w:p>
         </w:tc>
@@ -781,14 +1368,24 @@
               <w:spacing w:before="240" w:line="276" w:lineRule="auto"/>
               <w:cnfStyle w:val="000000000000" w:firstRow="0" w:lastRow="0" w:firstColumn="0" w:lastColumn="0" w:oddVBand="0" w:evenVBand="0" w:oddHBand="0" w:evenHBand="0" w:firstRowFirstColumn="0" w:firstRowLastColumn="0" w:lastRowFirstColumn="0" w:lastRowLastColumn="0"/>
             </w:pPr>
+            <w:proofErr w:type="gramStart"/>
             <w:r>
-              <w:t>{{ mo</w:t>
+              <w:t xml:space="preserve">{{ </w:t>
+            </w:r>
+            <w:proofErr w:type="spellStart"/>
+            <w:r>
+              <w:t>mo</w:t>
             </w:r>
             <w:r>
               <w:t>dule</w:t>
             </w:r>
             <w:r>
-              <w:t>.loc }}</w:t>
+              <w:t>.loc</w:t>
+            </w:r>
+            <w:proofErr w:type="spellEnd"/>
+            <w:proofErr w:type="gramEnd"/>
+            <w:r>
+              <w:t xml:space="preserve"> }}</w:t>
             </w:r>
           </w:p>
         </w:tc>
@@ -802,14 +1399,24 @@
               <w:spacing w:before="240" w:line="276" w:lineRule="auto"/>
               <w:cnfStyle w:val="000000000000" w:firstRow="0" w:lastRow="0" w:firstColumn="0" w:lastColumn="0" w:oddVBand="0" w:evenVBand="0" w:oddHBand="0" w:evenHBand="0" w:firstRowFirstColumn="0" w:firstRowLastColumn="0" w:lastRowFirstColumn="0" w:lastRowLastColumn="0"/>
             </w:pPr>
+            <w:proofErr w:type="gramStart"/>
             <w:r>
-              <w:t>{{ mod</w:t>
+              <w:t xml:space="preserve">{{ </w:t>
+            </w:r>
+            <w:proofErr w:type="spellStart"/>
+            <w:r>
+              <w:t>mod</w:t>
             </w:r>
             <w:r>
               <w:t>ule</w:t>
             </w:r>
+            <w:proofErr w:type="gramEnd"/>
             <w:r>
-              <w:t>.sloc }}</w:t>
+              <w:t>.sloc</w:t>
+            </w:r>
+            <w:proofErr w:type="spellEnd"/>
+            <w:r>
+              <w:t xml:space="preserve"> }}</w:t>
             </w:r>
           </w:p>
         </w:tc>
@@ -823,14 +1430,24 @@
               <w:spacing w:before="240" w:line="276" w:lineRule="auto"/>
               <w:cnfStyle w:val="000000000000" w:firstRow="0" w:lastRow="0" w:firstColumn="0" w:lastColumn="0" w:oddVBand="0" w:evenVBand="0" w:oddHBand="0" w:evenHBand="0" w:firstRowFirstColumn="0" w:firstRowLastColumn="0" w:lastRowFirstColumn="0" w:lastRowLastColumn="0"/>
             </w:pPr>
+            <w:proofErr w:type="gramStart"/>
             <w:r>
-              <w:t>{{ m</w:t>
+              <w:t xml:space="preserve">{{ </w:t>
+            </w:r>
+            <w:proofErr w:type="spellStart"/>
+            <w:r>
+              <w:t>m</w:t>
             </w:r>
             <w:r>
               <w:t>odule</w:t>
             </w:r>
+            <w:proofErr w:type="gramEnd"/>
             <w:r>
-              <w:t>.n_classes }}</w:t>
+              <w:t>.n_classes</w:t>
+            </w:r>
+            <w:proofErr w:type="spellEnd"/>
+            <w:r>
+              <w:t xml:space="preserve"> }}</w:t>
             </w:r>
           </w:p>
         </w:tc>
@@ -844,14 +1461,24 @@
               <w:spacing w:before="240" w:line="276" w:lineRule="auto"/>
               <w:cnfStyle w:val="000000000000" w:firstRow="0" w:lastRow="0" w:firstColumn="0" w:lastColumn="0" w:oddVBand="0" w:evenVBand="0" w:oddHBand="0" w:evenHBand="0" w:firstRowFirstColumn="0" w:firstRowLastColumn="0" w:lastRowFirstColumn="0" w:lastRowLastColumn="0"/>
             </w:pPr>
+            <w:proofErr w:type="gramStart"/>
             <w:r>
-              <w:t>{{ mod</w:t>
+              <w:t xml:space="preserve">{{ </w:t>
+            </w:r>
+            <w:proofErr w:type="spellStart"/>
+            <w:r>
+              <w:t>mod</w:t>
             </w:r>
             <w:r>
               <w:t>ule</w:t>
             </w:r>
+            <w:proofErr w:type="gramEnd"/>
             <w:r>
-              <w:t>.n_methods }}</w:t>
+              <w:t>.n_methods</w:t>
+            </w:r>
+            <w:proofErr w:type="spellEnd"/>
+            <w:r>
+              <w:t xml:space="preserve"> }}</w:t>
             </w:r>
           </w:p>
         </w:tc>
@@ -865,14 +1492,24 @@
               <w:spacing w:before="240" w:line="276" w:lineRule="auto"/>
               <w:cnfStyle w:val="000000000000" w:firstRow="0" w:lastRow="0" w:firstColumn="0" w:lastColumn="0" w:oddVBand="0" w:evenVBand="0" w:oddHBand="0" w:evenHBand="0" w:firstRowFirstColumn="0" w:firstRowLastColumn="0" w:lastRowFirstColumn="0" w:lastRowLastColumn="0"/>
             </w:pPr>
+            <w:proofErr w:type="gramStart"/>
             <w:r>
-              <w:t>{{ mod</w:t>
+              <w:t xml:space="preserve">{{ </w:t>
+            </w:r>
+            <w:proofErr w:type="spellStart"/>
+            <w:r>
+              <w:t>mod</w:t>
             </w:r>
             <w:r>
               <w:t>ule</w:t>
             </w:r>
+            <w:proofErr w:type="gramEnd"/>
             <w:r>
-              <w:t>.n_functions }}</w:t>
+              <w:t>.n_functions</w:t>
+            </w:r>
+            <w:proofErr w:type="spellEnd"/>
+            <w:r>
+              <w:t xml:space="preserve"> }}</w:t>
             </w:r>
           </w:p>
         </w:tc>
@@ -889,11 +1526,19 @@
                 <w:lang w:val="en-US"/>
               </w:rPr>
             </w:pPr>
+            <w:proofErr w:type="gramStart"/>
             <w:r>
               <w:rPr>
                 <w:lang w:val="en-US"/>
               </w:rPr>
-              <w:t>{{ mod</w:t>
+              <w:t xml:space="preserve">{{ </w:t>
+            </w:r>
+            <w:proofErr w:type="spellStart"/>
+            <w:r>
+              <w:rPr>
+                <w:lang w:val="en-US"/>
+              </w:rPr>
+              <w:t>mod</w:t>
             </w:r>
             <w:r>
               <w:rPr>
@@ -901,11 +1546,19 @@
               </w:rPr>
               <w:t>ule</w:t>
             </w:r>
+            <w:proofErr w:type="gramEnd"/>
             <w:r>
               <w:rPr>
                 <w:lang w:val="en-US"/>
               </w:rPr>
-              <w:t>.n_attributes }}</w:t>
+              <w:t>.n_attributes</w:t>
+            </w:r>
+            <w:proofErr w:type="spellEnd"/>
+            <w:r>
+              <w:rPr>
+                <w:lang w:val="en-US"/>
+              </w:rPr>
+              <w:t xml:space="preserve"> }}</w:t>
             </w:r>
           </w:p>
         </w:tc>
@@ -931,7 +1584,21 @@
               <w:rPr>
                 <w:lang w:val="en-US"/>
               </w:rPr>
-              <w:t>{%tr endfor %}</w:t>
+              <w:t xml:space="preserve">{%tr </w:t>
+            </w:r>
+            <w:proofErr w:type="spellStart"/>
+            <w:r>
+              <w:rPr>
+                <w:lang w:val="en-US"/>
+              </w:rPr>
+              <w:t>endfor</w:t>
+            </w:r>
+            <w:proofErr w:type="spellEnd"/>
+            <w:r>
+              <w:rPr>
+                <w:lang w:val="en-US"/>
+              </w:rPr>
+              <w:t xml:space="preserve"> %}</w:t>
             </w:r>
           </w:p>
         </w:tc>
@@ -1015,33 +1682,14 @@
     <w:p>
       <w:pPr>
         <w:pStyle w:val="Ttulo1"/>
-      </w:pPr>
-    </w:p>
-    <w:p>
-      <w:pPr>
-        <w:rPr>
-          <w:rFonts w:asciiTheme="majorHAnsi" w:eastAsiaTheme="majorEastAsia" w:hAnsiTheme="majorHAnsi" w:cstheme="majorBidi"/>
-          <w:color w:val="0F4761" w:themeColor="accent1" w:themeShade="BF"/>
-          <w:sz w:val="40"/>
-          <w:szCs w:val="40"/>
-        </w:rPr>
-      </w:pPr>
-      <w:r>
-        <w:br w:type="page"/>
-      </w:r>
-    </w:p>
-    <w:p>
-      <w:pPr>
-        <w:pStyle w:val="Ttulo1"/>
-        <w:rPr>
-          <w:lang w:val="en-US"/>
-        </w:rPr>
-      </w:pPr>
-      <w:r>
-        <w:rPr>
-          <w:lang w:val="en-US"/>
-        </w:rPr>
-        <w:lastRenderedPageBreak/>
+        <w:rPr>
+          <w:lang w:val="en-US"/>
+        </w:rPr>
+      </w:pPr>
+      <w:r>
+        <w:rPr>
+          <w:lang w:val="en-US"/>
+        </w:rPr>
         <w:t>Key modules and hotspots</w:t>
       </w:r>
     </w:p>
@@ -1136,7 +1784,15 @@
               <w:cnfStyle w:val="100000000000" w:firstRow="1" w:lastRow="0" w:firstColumn="0" w:lastColumn="0" w:oddVBand="0" w:evenVBand="0" w:oddHBand="0" w:evenHBand="0" w:firstRowFirstColumn="0" w:firstRowLastColumn="0" w:lastRowFirstColumn="0" w:lastRowLastColumn="0"/>
             </w:pPr>
             <w:r>
-              <w:t>% of total</w:t>
+              <w:t xml:space="preserve">% </w:t>
+            </w:r>
+            <w:proofErr w:type="spellStart"/>
+            <w:r>
+              <w:t>of</w:t>
+            </w:r>
+            <w:proofErr w:type="spellEnd"/>
+            <w:r>
+              <w:t xml:space="preserve"> total</w:t>
             </w:r>
           </w:p>
         </w:tc>
@@ -1258,6 +1914,7 @@
                 <w:lang w:val="en-US"/>
               </w:rPr>
             </w:pPr>
+            <w:proofErr w:type="gramStart"/>
             <w:r>
               <w:rPr>
                 <w:lang w:val="en-US"/>
@@ -1276,6 +1933,7 @@
               </w:rPr>
               <w:t>ame</w:t>
             </w:r>
+            <w:proofErr w:type="gramEnd"/>
             <w:r>
               <w:rPr>
                 <w:lang w:val="en-US"/>
@@ -1294,8 +1952,21 @@
               <w:spacing w:line="276" w:lineRule="auto"/>
               <w:cnfStyle w:val="000000000000" w:firstRow="0" w:lastRow="0" w:firstColumn="0" w:lastColumn="0" w:oddVBand="0" w:evenVBand="0" w:oddHBand="0" w:evenHBand="0" w:firstRowFirstColumn="0" w:firstRowLastColumn="0" w:lastRowFirstColumn="0" w:lastRowLastColumn="0"/>
             </w:pPr>
+            <w:proofErr w:type="gramStart"/>
             <w:r>
-              <w:t>{{ hot.sloc }}</w:t>
+              <w:t xml:space="preserve">{{ </w:t>
+            </w:r>
+            <w:proofErr w:type="spellStart"/>
+            <w:r>
+              <w:t>hot</w:t>
+            </w:r>
+            <w:proofErr w:type="gramEnd"/>
+            <w:r>
+              <w:t>.sloc</w:t>
+            </w:r>
+            <w:proofErr w:type="spellEnd"/>
+            <w:r>
+              <w:t xml:space="preserve"> }}</w:t>
             </w:r>
           </w:p>
         </w:tc>
@@ -1309,8 +1980,21 @@
               <w:spacing w:line="276" w:lineRule="auto"/>
               <w:cnfStyle w:val="000000000000" w:firstRow="0" w:lastRow="0" w:firstColumn="0" w:lastColumn="0" w:oddVBand="0" w:evenVBand="0" w:oddHBand="0" w:evenHBand="0" w:firstRowFirstColumn="0" w:firstRowLastColumn="0" w:lastRowFirstColumn="0" w:lastRowLastColumn="0"/>
             </w:pPr>
+            <w:proofErr w:type="gramStart"/>
             <w:r>
-              <w:t>{{ hot.percent }}</w:t>
+              <w:t xml:space="preserve">{{ </w:t>
+            </w:r>
+            <w:proofErr w:type="spellStart"/>
+            <w:r>
+              <w:t>hot</w:t>
+            </w:r>
+            <w:proofErr w:type="gramEnd"/>
+            <w:r>
+              <w:t>.percent</w:t>
+            </w:r>
+            <w:proofErr w:type="spellEnd"/>
+            <w:r>
+              <w:t xml:space="preserve"> }}</w:t>
             </w:r>
           </w:p>
         </w:tc>
@@ -1324,8 +2008,21 @@
               <w:spacing w:line="276" w:lineRule="auto"/>
               <w:cnfStyle w:val="000000000000" w:firstRow="0" w:lastRow="0" w:firstColumn="0" w:lastColumn="0" w:oddVBand="0" w:evenVBand="0" w:oddHBand="0" w:evenHBand="0" w:firstRowFirstColumn="0" w:firstRowLastColumn="0" w:lastRowFirstColumn="0" w:lastRowLastColumn="0"/>
             </w:pPr>
+            <w:proofErr w:type="gramStart"/>
             <w:r>
-              <w:t>{{ hot.comment }}</w:t>
+              <w:t xml:space="preserve">{{ </w:t>
+            </w:r>
+            <w:proofErr w:type="spellStart"/>
+            <w:r>
+              <w:t>hot</w:t>
+            </w:r>
+            <w:proofErr w:type="gramEnd"/>
+            <w:r>
+              <w:t>.comment</w:t>
+            </w:r>
+            <w:proofErr w:type="spellEnd"/>
+            <w:r>
+              <w:t xml:space="preserve"> }}</w:t>
             </w:r>
           </w:p>
         </w:tc>
@@ -1348,11 +2045,21 @@
             <w:r>
               <w:t>{%</w:t>
             </w:r>
+            <w:proofErr w:type="spellStart"/>
             <w:r>
               <w:t>tr</w:t>
             </w:r>
+            <w:proofErr w:type="spellEnd"/>
             <w:r>
-              <w:t xml:space="preserve"> endfor %}</w:t>
+              <w:t xml:space="preserve"> </w:t>
+            </w:r>
+            <w:proofErr w:type="spellStart"/>
+            <w:r>
+              <w:t>endfor</w:t>
+            </w:r>
+            <w:proofErr w:type="spellEnd"/>
+            <w:r>
+              <w:t xml:space="preserve"> %}</w:t>
             </w:r>
           </w:p>
         </w:tc>
@@ -1398,9 +2105,19 @@
       <w:pPr>
         <w:pStyle w:val="Ttulo2"/>
       </w:pPr>
-      <w:r>
-        <w:t>Structural complexity</w:t>
-      </w:r>
+      <w:proofErr w:type="spellStart"/>
+      <w:r>
+        <w:t>Structural</w:t>
+      </w:r>
+      <w:proofErr w:type="spellEnd"/>
+      <w:r>
+        <w:t xml:space="preserve"> </w:t>
+      </w:r>
+      <w:proofErr w:type="spellStart"/>
+      <w:r>
+        <w:t>complexity</w:t>
+      </w:r>
+      <w:proofErr w:type="spellEnd"/>
     </w:p>
     <w:p>
       <w:pPr>
@@ -1434,8 +2151,36 @@
           <w:szCs w:val="24"/>
           <w:lang w:val="en-US"/>
         </w:rPr>
-        <w:t xml:space="preserve"> for item in complexity_notes %}</w:t>
-      </w:r>
+        <w:t xml:space="preserve"> for item in </w:t>
+      </w:r>
+      <w:proofErr w:type="spellStart"/>
+      <w:r>
+        <w:rPr>
+          <w:sz w:val="24"/>
+          <w:szCs w:val="24"/>
+          <w:lang w:val="en-US"/>
+        </w:rPr>
+        <w:t>complexity_</w:t>
+      </w:r>
+      <w:proofErr w:type="gramStart"/>
+      <w:r>
+        <w:rPr>
+          <w:sz w:val="24"/>
+          <w:szCs w:val="24"/>
+          <w:lang w:val="en-US"/>
+        </w:rPr>
+        <w:t>notes</w:t>
+      </w:r>
+      <w:proofErr w:type="spellEnd"/>
+      <w:r>
+        <w:rPr>
+          <w:sz w:val="24"/>
+          <w:szCs w:val="24"/>
+          <w:lang w:val="en-US"/>
+        </w:rPr>
+        <w:t xml:space="preserve"> %}</w:t>
+      </w:r>
+      <w:proofErr w:type="gramEnd"/>
     </w:p>
     <w:p>
       <w:pPr>
@@ -1451,12 +2196,30 @@
           <w:szCs w:val="24"/>
         </w:rPr>
       </w:pPr>
-      <w:r>
-        <w:rPr>
-          <w:sz w:val="24"/>
-          <w:szCs w:val="24"/>
-        </w:rPr>
-        <w:t>{{ item }}</w:t>
+      <w:proofErr w:type="gramStart"/>
+      <w:r>
+        <w:rPr>
+          <w:sz w:val="24"/>
+          <w:szCs w:val="24"/>
+        </w:rPr>
+        <w:t xml:space="preserve">{{ </w:t>
+      </w:r>
+      <w:proofErr w:type="spellStart"/>
+      <w:r>
+        <w:rPr>
+          <w:sz w:val="24"/>
+          <w:szCs w:val="24"/>
+        </w:rPr>
+        <w:t>item</w:t>
+      </w:r>
+      <w:proofErr w:type="spellEnd"/>
+      <w:proofErr w:type="gramEnd"/>
+      <w:r>
+        <w:rPr>
+          <w:sz w:val="24"/>
+          <w:szCs w:val="24"/>
+        </w:rPr>
+        <w:t xml:space="preserve"> }}</w:t>
       </w:r>
     </w:p>
     <w:p>
@@ -1487,42 +2250,60 @@
           <w:sz w:val="24"/>
           <w:szCs w:val="24"/>
         </w:rPr>
-        <w:t xml:space="preserve"> endfor %}</w:t>
-      </w:r>
-    </w:p>
-    <w:p>
-      <w:pPr>
-        <w:spacing w:line="276" w:lineRule="auto"/>
-        <w:jc w:val="both"/>
-        <w:rPr>
-          <w:sz w:val="24"/>
-          <w:szCs w:val="24"/>
-        </w:rPr>
-      </w:pPr>
-      <w:r>
-        <w:rPr>
-          <w:sz w:val="24"/>
-          <w:szCs w:val="24"/>
-        </w:rPr>
-        <w:br w:type="page"/>
+        <w:t xml:space="preserve"> </w:t>
+      </w:r>
+      <w:proofErr w:type="spellStart"/>
+      <w:r>
+        <w:rPr>
+          <w:sz w:val="24"/>
+          <w:szCs w:val="24"/>
+        </w:rPr>
+        <w:t>endfor</w:t>
+      </w:r>
+      <w:proofErr w:type="spellEnd"/>
+      <w:r>
+        <w:rPr>
+          <w:sz w:val="24"/>
+          <w:szCs w:val="24"/>
+        </w:rPr>
+        <w:t xml:space="preserve"> %}</w:t>
       </w:r>
     </w:p>
     <w:p>
       <w:pPr>
         <w:pStyle w:val="Ttulo1"/>
       </w:pPr>
-      <w:r>
-        <w:lastRenderedPageBreak/>
-        <w:t>Documentation coverage</w:t>
-      </w:r>
+      <w:proofErr w:type="spellStart"/>
+      <w:r>
+        <w:t>Documentation</w:t>
+      </w:r>
+      <w:proofErr w:type="spellEnd"/>
+      <w:r>
+        <w:t xml:space="preserve"> </w:t>
+      </w:r>
+      <w:proofErr w:type="spellStart"/>
+      <w:r>
+        <w:t>coverage</w:t>
+      </w:r>
+      <w:proofErr w:type="spellEnd"/>
     </w:p>
     <w:p>
       <w:pPr>
         <w:pStyle w:val="Ttulo2"/>
       </w:pPr>
-      <w:r>
-        <w:t>Coverage summary</w:t>
-      </w:r>
+      <w:proofErr w:type="spellStart"/>
+      <w:r>
+        <w:t>Coverage</w:t>
+      </w:r>
+      <w:proofErr w:type="spellEnd"/>
+      <w:r>
+        <w:t xml:space="preserve"> </w:t>
+      </w:r>
+      <w:proofErr w:type="spellStart"/>
+      <w:r>
+        <w:t>summary</w:t>
+      </w:r>
+      <w:proofErr w:type="spellEnd"/>
     </w:p>
     <w:p>
       <w:pPr>
@@ -1538,6 +2319,7 @@
           <w:szCs w:val="24"/>
         </w:rPr>
       </w:pPr>
+      <w:proofErr w:type="spellStart"/>
       <w:r>
         <w:rPr>
           <w:b/>
@@ -1554,14 +2336,92 @@
           <w:sz w:val="24"/>
           <w:szCs w:val="24"/>
         </w:rPr>
-        <w:t>lasses documented:</w:t>
-      </w:r>
-      <w:r>
-        <w:rPr>
-          <w:sz w:val="24"/>
-          <w:szCs w:val="24"/>
-        </w:rPr>
-        <w:t xml:space="preserve"> {{ doc_coverage.class_percent }}</w:t>
+        <w:t>lasses</w:t>
+      </w:r>
+      <w:proofErr w:type="spellEnd"/>
+      <w:r>
+        <w:rPr>
+          <w:b/>
+          <w:bCs/>
+          <w:sz w:val="24"/>
+          <w:szCs w:val="24"/>
+        </w:rPr>
+        <w:t xml:space="preserve"> </w:t>
+      </w:r>
+      <w:proofErr w:type="spellStart"/>
+      <w:r>
+        <w:rPr>
+          <w:b/>
+          <w:bCs/>
+          <w:sz w:val="24"/>
+          <w:szCs w:val="24"/>
+        </w:rPr>
+        <w:t>documented</w:t>
+      </w:r>
+      <w:proofErr w:type="spellEnd"/>
+      <w:r>
+        <w:rPr>
+          <w:b/>
+          <w:bCs/>
+          <w:sz w:val="24"/>
+          <w:szCs w:val="24"/>
+        </w:rPr>
+        <w:t>:</w:t>
+      </w:r>
+      <w:r>
+        <w:rPr>
+          <w:sz w:val="24"/>
+          <w:szCs w:val="24"/>
+        </w:rPr>
+        <w:t xml:space="preserve"> </w:t>
+      </w:r>
+      <w:proofErr w:type="gramStart"/>
+      <w:r>
+        <w:rPr>
+          <w:sz w:val="24"/>
+          <w:szCs w:val="24"/>
+        </w:rPr>
+        <w:t xml:space="preserve">{{ </w:t>
+      </w:r>
+      <w:proofErr w:type="spellStart"/>
+      <w:r>
+        <w:rPr>
+          <w:sz w:val="24"/>
+          <w:szCs w:val="24"/>
+        </w:rPr>
+        <w:t>doc</w:t>
+      </w:r>
+      <w:proofErr w:type="gramEnd"/>
+      <w:r>
+        <w:rPr>
+          <w:sz w:val="24"/>
+          <w:szCs w:val="24"/>
+        </w:rPr>
+        <w:t>_coverage.class_</w:t>
+      </w:r>
+      <w:proofErr w:type="gramStart"/>
+      <w:r>
+        <w:rPr>
+          <w:sz w:val="24"/>
+          <w:szCs w:val="24"/>
+        </w:rPr>
+        <w:t>percent</w:t>
+      </w:r>
+      <w:proofErr w:type="spellEnd"/>
+      <w:r>
+        <w:rPr>
+          <w:sz w:val="24"/>
+          <w:szCs w:val="24"/>
+        </w:rPr>
+        <w:t xml:space="preserve"> }</w:t>
+      </w:r>
+      <w:proofErr w:type="gramEnd"/>
+      <w:r>
+        <w:rPr>
+          <w:sz w:val="24"/>
+          <w:szCs w:val="24"/>
+        </w:rPr>
+        <w:t>}</w:t>
       </w:r>
     </w:p>
     <w:p>
@@ -1625,7 +2485,79 @@
           <w:szCs w:val="24"/>
           <w:lang w:val="en-US"/>
         </w:rPr>
-        <w:t xml:space="preserve"> {{ doc_coverage.method_percent }}</w:t>
+        <w:t xml:space="preserve"> </w:t>
+      </w:r>
+      <w:proofErr w:type="gramStart"/>
+      <w:r>
+        <w:rPr>
+          <w:sz w:val="24"/>
+          <w:szCs w:val="24"/>
+          <w:lang w:val="en-US"/>
+        </w:rPr>
+        <w:t xml:space="preserve">{{ </w:t>
+      </w:r>
+      <w:proofErr w:type="spellStart"/>
+      <w:r>
+        <w:rPr>
+          <w:sz w:val="24"/>
+          <w:szCs w:val="24"/>
+          <w:lang w:val="en-US"/>
+        </w:rPr>
+        <w:t>doc</w:t>
+      </w:r>
+      <w:proofErr w:type="gramEnd"/>
+      <w:r>
+        <w:rPr>
+          <w:sz w:val="24"/>
+          <w:szCs w:val="24"/>
+          <w:lang w:val="en-US"/>
+        </w:rPr>
+        <w:t>_</w:t>
+      </w:r>
+      <w:proofErr w:type="gramStart"/>
+      <w:r>
+        <w:rPr>
+          <w:sz w:val="24"/>
+          <w:szCs w:val="24"/>
+          <w:lang w:val="en-US"/>
+        </w:rPr>
+        <w:t>coverage.method</w:t>
+      </w:r>
+      <w:proofErr w:type="gramEnd"/>
+      <w:r>
+        <w:rPr>
+          <w:sz w:val="24"/>
+          <w:szCs w:val="24"/>
+          <w:lang w:val="en-US"/>
+        </w:rPr>
+        <w:t>_</w:t>
+      </w:r>
+      <w:proofErr w:type="gramStart"/>
+      <w:r>
+        <w:rPr>
+          <w:sz w:val="24"/>
+          <w:szCs w:val="24"/>
+          <w:lang w:val="en-US"/>
+        </w:rPr>
+        <w:t>percent</w:t>
+      </w:r>
+      <w:proofErr w:type="spellEnd"/>
+      <w:r>
+        <w:rPr>
+          <w:sz w:val="24"/>
+          <w:szCs w:val="24"/>
+          <w:lang w:val="en-US"/>
+        </w:rPr>
+        <w:t xml:space="preserve"> }</w:t>
+      </w:r>
+      <w:proofErr w:type="gramEnd"/>
+      <w:r>
+        <w:rPr>
+          <w:sz w:val="24"/>
+          <w:szCs w:val="24"/>
+          <w:lang w:val="en-US"/>
+        </w:rPr>
+        <w:t>}</w:t>
       </w:r>
     </w:p>
     <w:p>
@@ -1669,7 +2601,79 @@
           <w:szCs w:val="24"/>
           <w:lang w:val="en-US"/>
         </w:rPr>
-        <w:t xml:space="preserve"> {{ doc_coverage.attribute_percent }}</w:t>
+        <w:t xml:space="preserve"> </w:t>
+      </w:r>
+      <w:proofErr w:type="gramStart"/>
+      <w:r>
+        <w:rPr>
+          <w:sz w:val="24"/>
+          <w:szCs w:val="24"/>
+          <w:lang w:val="en-US"/>
+        </w:rPr>
+        <w:t xml:space="preserve">{{ </w:t>
+      </w:r>
+      <w:proofErr w:type="spellStart"/>
+      <w:r>
+        <w:rPr>
+          <w:sz w:val="24"/>
+          <w:szCs w:val="24"/>
+          <w:lang w:val="en-US"/>
+        </w:rPr>
+        <w:t>doc</w:t>
+      </w:r>
+      <w:proofErr w:type="gramEnd"/>
+      <w:r>
+        <w:rPr>
+          <w:sz w:val="24"/>
+          <w:szCs w:val="24"/>
+          <w:lang w:val="en-US"/>
+        </w:rPr>
+        <w:t>_</w:t>
+      </w:r>
+      <w:proofErr w:type="gramStart"/>
+      <w:r>
+        <w:rPr>
+          <w:sz w:val="24"/>
+          <w:szCs w:val="24"/>
+          <w:lang w:val="en-US"/>
+        </w:rPr>
+        <w:t>coverage.attribute</w:t>
+      </w:r>
+      <w:proofErr w:type="gramEnd"/>
+      <w:r>
+        <w:rPr>
+          <w:sz w:val="24"/>
+          <w:szCs w:val="24"/>
+          <w:lang w:val="en-US"/>
+        </w:rPr>
+        <w:t>_</w:t>
+      </w:r>
+      <w:proofErr w:type="gramStart"/>
+      <w:r>
+        <w:rPr>
+          <w:sz w:val="24"/>
+          <w:szCs w:val="24"/>
+          <w:lang w:val="en-US"/>
+        </w:rPr>
+        <w:t>percent</w:t>
+      </w:r>
+      <w:proofErr w:type="spellEnd"/>
+      <w:r>
+        <w:rPr>
+          <w:sz w:val="24"/>
+          <w:szCs w:val="24"/>
+          <w:lang w:val="en-US"/>
+        </w:rPr>
+        <w:t xml:space="preserve"> }</w:t>
+      </w:r>
+      <w:proofErr w:type="gramEnd"/>
+      <w:r>
+        <w:rPr>
+          <w:sz w:val="24"/>
+          <w:szCs w:val="24"/>
+          <w:lang w:val="en-US"/>
+        </w:rPr>
+        <w:t>}</w:t>
       </w:r>
     </w:p>
     <w:p>
@@ -1734,8 +2738,36 @@
           <w:szCs w:val="24"/>
           <w:lang w:val="en-US"/>
         </w:rPr>
-        <w:t xml:space="preserve"> in best_documented_modules %}</w:t>
-      </w:r>
+        <w:t xml:space="preserve"> in </w:t>
+      </w:r>
+      <w:proofErr w:type="spellStart"/>
+      <w:r>
+        <w:rPr>
+          <w:sz w:val="24"/>
+          <w:szCs w:val="24"/>
+          <w:lang w:val="en-US"/>
+        </w:rPr>
+        <w:t>best_documented_</w:t>
+      </w:r>
+      <w:proofErr w:type="gramStart"/>
+      <w:r>
+        <w:rPr>
+          <w:sz w:val="24"/>
+          <w:szCs w:val="24"/>
+          <w:lang w:val="en-US"/>
+        </w:rPr>
+        <w:t>modules</w:t>
+      </w:r>
+      <w:proofErr w:type="spellEnd"/>
+      <w:r>
+        <w:rPr>
+          <w:sz w:val="24"/>
+          <w:szCs w:val="24"/>
+          <w:lang w:val="en-US"/>
+        </w:rPr>
+        <w:t xml:space="preserve"> %}</w:t>
+      </w:r>
+      <w:proofErr w:type="gramEnd"/>
     </w:p>
     <w:p>
       <w:pPr>
@@ -1749,6 +2781,7 @@
           <w:szCs w:val="24"/>
         </w:rPr>
       </w:pPr>
+      <w:proofErr w:type="gramStart"/>
       <w:r>
         <w:rPr>
           <w:b/>
@@ -1767,6 +2800,7 @@
         </w:rPr>
         <w:t>module.name</w:t>
       </w:r>
+      <w:proofErr w:type="gramEnd"/>
       <w:r>
         <w:rPr>
           <w:b/>
@@ -1781,7 +2815,55 @@
           <w:sz w:val="24"/>
           <w:szCs w:val="24"/>
         </w:rPr>
-        <w:t xml:space="preserve"> {{ module.text }}</w:t>
+        <w:t xml:space="preserve"> </w:t>
+      </w:r>
+      <w:proofErr w:type="gramStart"/>
+      <w:r>
+        <w:rPr>
+          <w:sz w:val="24"/>
+          <w:szCs w:val="24"/>
+        </w:rPr>
+        <w:t xml:space="preserve">{{ </w:t>
+      </w:r>
+      <w:proofErr w:type="spellStart"/>
+      <w:r>
+        <w:rPr>
+          <w:sz w:val="24"/>
+          <w:szCs w:val="24"/>
+        </w:rPr>
+        <w:t>module</w:t>
+      </w:r>
+      <w:proofErr w:type="gramEnd"/>
+      <w:r>
+        <w:rPr>
+          <w:sz w:val="24"/>
+          <w:szCs w:val="24"/>
+        </w:rPr>
+        <w:t>.</w:t>
+      </w:r>
+      <w:proofErr w:type="gramStart"/>
+      <w:r>
+        <w:rPr>
+          <w:sz w:val="24"/>
+          <w:szCs w:val="24"/>
+        </w:rPr>
+        <w:t>text</w:t>
+      </w:r>
+      <w:proofErr w:type="spellEnd"/>
+      <w:r>
+        <w:rPr>
+          <w:sz w:val="24"/>
+          <w:szCs w:val="24"/>
+        </w:rPr>
+        <w:t xml:space="preserve"> }</w:t>
+      </w:r>
+      <w:proofErr w:type="gramEnd"/>
+      <w:r>
+        <w:rPr>
+          <w:sz w:val="24"/>
+          <w:szCs w:val="24"/>
+        </w:rPr>
+        <w:t>}</w:t>
       </w:r>
     </w:p>
     <w:p>
@@ -1812,7 +2894,23 @@
           <w:sz w:val="24"/>
           <w:szCs w:val="24"/>
         </w:rPr>
-        <w:t xml:space="preserve"> endfor %}</w:t>
+        <w:t xml:space="preserve"> </w:t>
+      </w:r>
+      <w:proofErr w:type="spellStart"/>
+      <w:r>
+        <w:rPr>
+          <w:sz w:val="24"/>
+          <w:szCs w:val="24"/>
+        </w:rPr>
+        <w:t>endfor</w:t>
+      </w:r>
+      <w:proofErr w:type="spellEnd"/>
+      <w:r>
+        <w:rPr>
+          <w:sz w:val="24"/>
+          <w:szCs w:val="24"/>
+        </w:rPr>
+        <w:t xml:space="preserve"> %}</w:t>
       </w:r>
     </w:p>
     <w:p>
@@ -1820,8 +2918,38 @@
         <w:pStyle w:val="Ttulo2"/>
       </w:pPr>
       <w:r>
-        <w:t>Modules with the least documentation</w:t>
-      </w:r>
+        <w:lastRenderedPageBreak/>
+        <w:t xml:space="preserve">Modules </w:t>
+      </w:r>
+      <w:proofErr w:type="spellStart"/>
+      <w:r>
+        <w:t>with</w:t>
+      </w:r>
+      <w:proofErr w:type="spellEnd"/>
+      <w:r>
+        <w:t xml:space="preserve"> </w:t>
+      </w:r>
+      <w:proofErr w:type="spellStart"/>
+      <w:r>
+        <w:t>the</w:t>
+      </w:r>
+      <w:proofErr w:type="spellEnd"/>
+      <w:r>
+        <w:t xml:space="preserve"> </w:t>
+      </w:r>
+      <w:proofErr w:type="spellStart"/>
+      <w:r>
+        <w:t>least</w:t>
+      </w:r>
+      <w:proofErr w:type="spellEnd"/>
+      <w:r>
+        <w:t xml:space="preserve"> </w:t>
+      </w:r>
+      <w:proofErr w:type="spellStart"/>
+      <w:r>
+        <w:t>documentation</w:t>
+      </w:r>
+      <w:proofErr w:type="spellEnd"/>
     </w:p>
     <w:p>
       <w:pPr>
@@ -1879,8 +3007,36 @@
           <w:szCs w:val="24"/>
           <w:lang w:val="en-US"/>
         </w:rPr>
-        <w:t xml:space="preserve"> in worst_documented_modules %}</w:t>
-      </w:r>
+        <w:t xml:space="preserve"> in </w:t>
+      </w:r>
+      <w:proofErr w:type="spellStart"/>
+      <w:r>
+        <w:rPr>
+          <w:sz w:val="24"/>
+          <w:szCs w:val="24"/>
+          <w:lang w:val="en-US"/>
+        </w:rPr>
+        <w:t>worst_documented_</w:t>
+      </w:r>
+      <w:proofErr w:type="gramStart"/>
+      <w:r>
+        <w:rPr>
+          <w:sz w:val="24"/>
+          <w:szCs w:val="24"/>
+          <w:lang w:val="en-US"/>
+        </w:rPr>
+        <w:t>modules</w:t>
+      </w:r>
+      <w:proofErr w:type="spellEnd"/>
+      <w:r>
+        <w:rPr>
+          <w:sz w:val="24"/>
+          <w:szCs w:val="24"/>
+          <w:lang w:val="en-US"/>
+        </w:rPr>
+        <w:t xml:space="preserve"> %}</w:t>
+      </w:r>
+      <w:proofErr w:type="gramEnd"/>
     </w:p>
     <w:p>
       <w:pPr>
@@ -1896,6 +3052,7 @@
           <w:szCs w:val="24"/>
         </w:rPr>
       </w:pPr>
+      <w:proofErr w:type="gramStart"/>
       <w:r>
         <w:rPr>
           <w:b/>
@@ -1914,6 +3071,7 @@
         </w:rPr>
         <w:t>module.name</w:t>
       </w:r>
+      <w:proofErr w:type="gramEnd"/>
       <w:r>
         <w:rPr>
           <w:b/>
@@ -1928,7 +3086,55 @@
           <w:sz w:val="24"/>
           <w:szCs w:val="24"/>
         </w:rPr>
-        <w:t xml:space="preserve"> {{ module.text }}</w:t>
+        <w:t xml:space="preserve"> </w:t>
+      </w:r>
+      <w:proofErr w:type="gramStart"/>
+      <w:r>
+        <w:rPr>
+          <w:sz w:val="24"/>
+          <w:szCs w:val="24"/>
+        </w:rPr>
+        <w:t xml:space="preserve">{{ </w:t>
+      </w:r>
+      <w:proofErr w:type="spellStart"/>
+      <w:r>
+        <w:rPr>
+          <w:sz w:val="24"/>
+          <w:szCs w:val="24"/>
+        </w:rPr>
+        <w:t>module</w:t>
+      </w:r>
+      <w:proofErr w:type="gramEnd"/>
+      <w:r>
+        <w:rPr>
+          <w:sz w:val="24"/>
+          <w:szCs w:val="24"/>
+        </w:rPr>
+        <w:t>.</w:t>
+      </w:r>
+      <w:proofErr w:type="gramStart"/>
+      <w:r>
+        <w:rPr>
+          <w:sz w:val="24"/>
+          <w:szCs w:val="24"/>
+        </w:rPr>
+        <w:t>text</w:t>
+      </w:r>
+      <w:proofErr w:type="spellEnd"/>
+      <w:r>
+        <w:rPr>
+          <w:sz w:val="24"/>
+          <w:szCs w:val="24"/>
+        </w:rPr>
+        <w:t xml:space="preserve"> }</w:t>
+      </w:r>
+      <w:proofErr w:type="gramEnd"/>
+      <w:r>
+        <w:rPr>
+          <w:sz w:val="24"/>
+          <w:szCs w:val="24"/>
+        </w:rPr>
+        <w:t>}</w:t>
       </w:r>
     </w:p>
     <w:p>
@@ -1959,42 +3165,52 @@
           <w:sz w:val="24"/>
           <w:szCs w:val="24"/>
         </w:rPr>
-        <w:t xml:space="preserve"> endfor %}</w:t>
-      </w:r>
-    </w:p>
-    <w:p>
-      <w:pPr>
-        <w:spacing w:line="276" w:lineRule="auto"/>
-        <w:jc w:val="both"/>
-        <w:rPr>
-          <w:sz w:val="24"/>
-          <w:szCs w:val="24"/>
-        </w:rPr>
-      </w:pPr>
-      <w:r>
-        <w:rPr>
-          <w:sz w:val="24"/>
-          <w:szCs w:val="24"/>
-        </w:rPr>
-        <w:br w:type="page"/>
+        <w:t xml:space="preserve"> </w:t>
+      </w:r>
+      <w:proofErr w:type="spellStart"/>
+      <w:r>
+        <w:rPr>
+          <w:sz w:val="24"/>
+          <w:szCs w:val="24"/>
+        </w:rPr>
+        <w:t>endfor</w:t>
+      </w:r>
+      <w:proofErr w:type="spellEnd"/>
+      <w:r>
+        <w:rPr>
+          <w:sz w:val="24"/>
+          <w:szCs w:val="24"/>
+        </w:rPr>
+        <w:t xml:space="preserve"> %}</w:t>
       </w:r>
     </w:p>
     <w:p>
       <w:pPr>
         <w:pStyle w:val="Ttulo1"/>
       </w:pPr>
-      <w:r>
-        <w:lastRenderedPageBreak/>
-        <w:t>Architecture and dependencies</w:t>
-      </w:r>
+      <w:proofErr w:type="spellStart"/>
+      <w:r>
+        <w:t>Architecture</w:t>
+      </w:r>
+      <w:proofErr w:type="spellEnd"/>
+      <w:r>
+        <w:t xml:space="preserve"> and </w:t>
+      </w:r>
+      <w:proofErr w:type="spellStart"/>
+      <w:r>
+        <w:t>dependencies</w:t>
+      </w:r>
+      <w:proofErr w:type="spellEnd"/>
     </w:p>
     <w:p>
       <w:pPr>
         <w:pStyle w:val="Ttulo2"/>
       </w:pPr>
+      <w:proofErr w:type="spellStart"/>
       <w:r>
         <w:t>Overview</w:t>
       </w:r>
+      <w:proofErr w:type="spellEnd"/>
     </w:p>
     <w:p>
       <w:pPr>
@@ -2027,7 +3243,61 @@
           <w:szCs w:val="24"/>
           <w:lang w:val="en-US"/>
         </w:rPr>
-        <w:t xml:space="preserve"> {{ dependencies.independent_modules }}</w:t>
+        <w:t xml:space="preserve"> </w:t>
+      </w:r>
+      <w:proofErr w:type="gramStart"/>
+      <w:r>
+        <w:rPr>
+          <w:sz w:val="24"/>
+          <w:szCs w:val="24"/>
+          <w:lang w:val="en-US"/>
+        </w:rPr>
+        <w:t xml:space="preserve">{{ </w:t>
+      </w:r>
+      <w:proofErr w:type="spellStart"/>
+      <w:r>
+        <w:rPr>
+          <w:sz w:val="24"/>
+          <w:szCs w:val="24"/>
+          <w:lang w:val="en-US"/>
+        </w:rPr>
+        <w:t>dependencies</w:t>
+      </w:r>
+      <w:proofErr w:type="gramEnd"/>
+      <w:r>
+        <w:rPr>
+          <w:sz w:val="24"/>
+          <w:szCs w:val="24"/>
+          <w:lang w:val="en-US"/>
+        </w:rPr>
+        <w:t>.independent_</w:t>
+      </w:r>
+      <w:proofErr w:type="gramStart"/>
+      <w:r>
+        <w:rPr>
+          <w:sz w:val="24"/>
+          <w:szCs w:val="24"/>
+          <w:lang w:val="en-US"/>
+        </w:rPr>
+        <w:t>modules</w:t>
+      </w:r>
+      <w:proofErr w:type="spellEnd"/>
+      <w:r>
+        <w:rPr>
+          <w:sz w:val="24"/>
+          <w:szCs w:val="24"/>
+          <w:lang w:val="en-US"/>
+        </w:rPr>
+        <w:t xml:space="preserve"> }</w:t>
+      </w:r>
+      <w:proofErr w:type="gramEnd"/>
+      <w:r>
+        <w:rPr>
+          <w:sz w:val="24"/>
+          <w:szCs w:val="24"/>
+          <w:lang w:val="en-US"/>
+        </w:rPr>
+        <w:t>}</w:t>
       </w:r>
     </w:p>
     <w:p>
@@ -2061,7 +3331,61 @@
           <w:szCs w:val="24"/>
           <w:lang w:val="en-US"/>
         </w:rPr>
-        <w:t xml:space="preserve"> {{ dependencies.avg_dependencies }}</w:t>
+        <w:t xml:space="preserve"> </w:t>
+      </w:r>
+      <w:proofErr w:type="gramStart"/>
+      <w:r>
+        <w:rPr>
+          <w:sz w:val="24"/>
+          <w:szCs w:val="24"/>
+          <w:lang w:val="en-US"/>
+        </w:rPr>
+        <w:t xml:space="preserve">{{ </w:t>
+      </w:r>
+      <w:proofErr w:type="spellStart"/>
+      <w:r>
+        <w:rPr>
+          <w:sz w:val="24"/>
+          <w:szCs w:val="24"/>
+          <w:lang w:val="en-US"/>
+        </w:rPr>
+        <w:t>dependencies.avg</w:t>
+      </w:r>
+      <w:proofErr w:type="gramEnd"/>
+      <w:r>
+        <w:rPr>
+          <w:sz w:val="24"/>
+          <w:szCs w:val="24"/>
+          <w:lang w:val="en-US"/>
+        </w:rPr>
+        <w:t>_</w:t>
+      </w:r>
+      <w:proofErr w:type="gramStart"/>
+      <w:r>
+        <w:rPr>
+          <w:sz w:val="24"/>
+          <w:szCs w:val="24"/>
+          <w:lang w:val="en-US"/>
+        </w:rPr>
+        <w:t>dependencies</w:t>
+      </w:r>
+      <w:proofErr w:type="spellEnd"/>
+      <w:r>
+        <w:rPr>
+          <w:sz w:val="24"/>
+          <w:szCs w:val="24"/>
+          <w:lang w:val="en-US"/>
+        </w:rPr>
+        <w:t xml:space="preserve"> }</w:t>
+      </w:r>
+      <w:proofErr w:type="gramEnd"/>
+      <w:r>
+        <w:rPr>
+          <w:sz w:val="24"/>
+          <w:szCs w:val="24"/>
+          <w:lang w:val="en-US"/>
+        </w:rPr>
+        <w:t>}</w:t>
       </w:r>
     </w:p>
     <w:p>
@@ -2110,8 +3434,46 @@
           <w:szCs w:val="24"/>
           <w:lang w:val="en-US"/>
         </w:rPr>
-        <w:t xml:space="preserve"> for core in dependencies.core_modules %}</w:t>
-      </w:r>
+        <w:t xml:space="preserve"> for core in </w:t>
+      </w:r>
+      <w:proofErr w:type="spellStart"/>
+      <w:proofErr w:type="gramStart"/>
+      <w:r>
+        <w:rPr>
+          <w:sz w:val="24"/>
+          <w:szCs w:val="24"/>
+          <w:lang w:val="en-US"/>
+        </w:rPr>
+        <w:t>dependencies.core</w:t>
+      </w:r>
+      <w:proofErr w:type="gramEnd"/>
+      <w:r>
+        <w:rPr>
+          <w:sz w:val="24"/>
+          <w:szCs w:val="24"/>
+          <w:lang w:val="en-US"/>
+        </w:rPr>
+        <w:t>_</w:t>
+      </w:r>
+      <w:proofErr w:type="gramStart"/>
+      <w:r>
+        <w:rPr>
+          <w:sz w:val="24"/>
+          <w:szCs w:val="24"/>
+          <w:lang w:val="en-US"/>
+        </w:rPr>
+        <w:t>modules</w:t>
+      </w:r>
+      <w:proofErr w:type="spellEnd"/>
+      <w:r>
+        <w:rPr>
+          <w:sz w:val="24"/>
+          <w:szCs w:val="24"/>
+          <w:lang w:val="en-US"/>
+        </w:rPr>
+        <w:t xml:space="preserve"> %}</w:t>
+      </w:r>
+      <w:proofErr w:type="gramEnd"/>
     </w:p>
     <w:p>
       <w:pPr>
@@ -2129,6 +3491,7 @@
           <w:szCs w:val="24"/>
         </w:rPr>
       </w:pPr>
+      <w:proofErr w:type="gramStart"/>
       <w:r>
         <w:rPr>
           <w:b/>
@@ -2136,7 +3499,28 @@
           <w:sz w:val="24"/>
           <w:szCs w:val="24"/>
         </w:rPr>
-        <w:t>{{ core }}</w:t>
+        <w:t xml:space="preserve">{{ </w:t>
+      </w:r>
+      <w:proofErr w:type="spellStart"/>
+      <w:r>
+        <w:rPr>
+          <w:b/>
+          <w:bCs/>
+          <w:sz w:val="24"/>
+          <w:szCs w:val="24"/>
+        </w:rPr>
+        <w:t>core</w:t>
+      </w:r>
+      <w:proofErr w:type="spellEnd"/>
+      <w:proofErr w:type="gramEnd"/>
+      <w:r>
+        <w:rPr>
+          <w:b/>
+          <w:bCs/>
+          <w:sz w:val="24"/>
+          <w:szCs w:val="24"/>
+        </w:rPr>
+        <w:t xml:space="preserve"> }}</w:t>
       </w:r>
     </w:p>
     <w:p>
@@ -2167,16 +3551,66 @@
           <w:sz w:val="24"/>
           <w:szCs w:val="24"/>
         </w:rPr>
-        <w:t xml:space="preserve"> endfor %}</w:t>
+        <w:t xml:space="preserve"> </w:t>
+      </w:r>
+      <w:proofErr w:type="spellStart"/>
+      <w:r>
+        <w:rPr>
+          <w:sz w:val="24"/>
+          <w:szCs w:val="24"/>
+        </w:rPr>
+        <w:t>endfor</w:t>
+      </w:r>
+      <w:proofErr w:type="spellEnd"/>
+      <w:r>
+        <w:rPr>
+          <w:sz w:val="24"/>
+          <w:szCs w:val="24"/>
+        </w:rPr>
+        <w:t xml:space="preserve"> %}</w:t>
       </w:r>
     </w:p>
     <w:p>
       <w:pPr>
         <w:pStyle w:val="Ttulo2"/>
       </w:pPr>
-      <w:r>
-        <w:t>Comments on the dependencies diagram</w:t>
-      </w:r>
+      <w:proofErr w:type="spellStart"/>
+      <w:r>
+        <w:t>Comments</w:t>
+      </w:r>
+      <w:proofErr w:type="spellEnd"/>
+      <w:r>
+        <w:t xml:space="preserve"> </w:t>
+      </w:r>
+      <w:proofErr w:type="spellStart"/>
+      <w:r>
+        <w:t>on</w:t>
+      </w:r>
+      <w:proofErr w:type="spellEnd"/>
+      <w:r>
+        <w:t xml:space="preserve"> </w:t>
+      </w:r>
+      <w:proofErr w:type="spellStart"/>
+      <w:r>
+        <w:t>the</w:t>
+      </w:r>
+      <w:proofErr w:type="spellEnd"/>
+      <w:r>
+        <w:t xml:space="preserve"> </w:t>
+      </w:r>
+      <w:proofErr w:type="spellStart"/>
+      <w:r>
+        <w:t>dependencies</w:t>
+      </w:r>
+      <w:proofErr w:type="spellEnd"/>
+      <w:r>
+        <w:t xml:space="preserve"> </w:t>
+      </w:r>
+      <w:proofErr w:type="spellStart"/>
+      <w:r>
+        <w:t>diagram</w:t>
+      </w:r>
+      <w:proofErr w:type="spellEnd"/>
     </w:p>
     <w:p>
       <w:pPr>
@@ -2218,7 +3652,27 @@
           <w:szCs w:val="24"/>
           <w:lang w:val="en-US"/>
         </w:rPr>
-        <w:t xml:space="preserve"> for comment in dependencies.summary %</w:t>
+        <w:t xml:space="preserve"> for comment in </w:t>
+      </w:r>
+      <w:proofErr w:type="spellStart"/>
+      <w:proofErr w:type="gramStart"/>
+      <w:r>
+        <w:rPr>
+          <w:sz w:val="24"/>
+          <w:szCs w:val="24"/>
+          <w:lang w:val="en-US"/>
+        </w:rPr>
+        <w:t>dependencies.summary</w:t>
+      </w:r>
+      <w:proofErr w:type="spellEnd"/>
+      <w:proofErr w:type="gramEnd"/>
+      <w:r>
+        <w:rPr>
+          <w:sz w:val="24"/>
+          <w:szCs w:val="24"/>
+          <w:lang w:val="en-US"/>
+        </w:rPr>
+        <w:t xml:space="preserve"> %</w:t>
       </w:r>
       <w:r>
         <w:rPr>
@@ -2243,12 +3697,30 @@
           <w:szCs w:val="24"/>
         </w:rPr>
       </w:pPr>
-      <w:r>
-        <w:rPr>
-          <w:sz w:val="24"/>
-          <w:szCs w:val="24"/>
-        </w:rPr>
-        <w:t>{{ comment }}</w:t>
+      <w:proofErr w:type="gramStart"/>
+      <w:r>
+        <w:rPr>
+          <w:sz w:val="24"/>
+          <w:szCs w:val="24"/>
+        </w:rPr>
+        <w:t xml:space="preserve">{{ </w:t>
+      </w:r>
+      <w:proofErr w:type="spellStart"/>
+      <w:r>
+        <w:rPr>
+          <w:sz w:val="24"/>
+          <w:szCs w:val="24"/>
+        </w:rPr>
+        <w:t>comment</w:t>
+      </w:r>
+      <w:proofErr w:type="spellEnd"/>
+      <w:proofErr w:type="gramEnd"/>
+      <w:r>
+        <w:rPr>
+          <w:sz w:val="24"/>
+          <w:szCs w:val="24"/>
+        </w:rPr>
+        <w:t xml:space="preserve"> }}</w:t>
       </w:r>
     </w:p>
     <w:p>
@@ -2279,7 +3751,51 @@
           <w:sz w:val="24"/>
           <w:szCs w:val="24"/>
         </w:rPr>
-        <w:t xml:space="preserve"> endfor %}</w:t>
+        <w:t xml:space="preserve"> </w:t>
+      </w:r>
+      <w:proofErr w:type="spellStart"/>
+      <w:r>
+        <w:rPr>
+          <w:sz w:val="24"/>
+          <w:szCs w:val="24"/>
+        </w:rPr>
+        <w:t>endfor</w:t>
+      </w:r>
+      <w:proofErr w:type="spellEnd"/>
+      <w:r>
+        <w:rPr>
+          <w:sz w:val="24"/>
+          <w:szCs w:val="24"/>
+        </w:rPr>
+        <w:t xml:space="preserve"> %}</w:t>
+      </w:r>
+    </w:p>
+    <w:p>
+      <w:pPr>
+        <w:pStyle w:val="Ttulo1"/>
+        <w:rPr>
+          <w:lang w:val="en-US"/>
+        </w:rPr>
+      </w:pPr>
+      <w:r>
+        <w:rPr>
+          <w:lang w:val="en-US"/>
+        </w:rPr>
+        <w:t>Risks and technical debt</w:t>
+      </w:r>
+    </w:p>
+    <w:p>
+      <w:pPr>
+        <w:pStyle w:val="Ttulo2"/>
+        <w:rPr>
+          <w:lang w:val="en-US"/>
+        </w:rPr>
+      </w:pPr>
+      <w:r>
+        <w:rPr>
+          <w:lang w:val="en-US"/>
+        </w:rPr>
+        <w:t>Identified risks</w:t>
       </w:r>
     </w:p>
     <w:p>
@@ -2289,52 +3805,6 @@
         <w:rPr>
           <w:sz w:val="24"/>
           <w:szCs w:val="24"/>
-        </w:rPr>
-      </w:pPr>
-      <w:r>
-        <w:rPr>
-          <w:sz w:val="24"/>
-          <w:szCs w:val="24"/>
-        </w:rPr>
-        <w:br w:type="page"/>
-      </w:r>
-    </w:p>
-    <w:p>
-      <w:pPr>
-        <w:pStyle w:val="Ttulo1"/>
-        <w:rPr>
-          <w:lang w:val="en-US"/>
-        </w:rPr>
-      </w:pPr>
-      <w:r>
-        <w:rPr>
-          <w:lang w:val="en-US"/>
-        </w:rPr>
-        <w:lastRenderedPageBreak/>
-        <w:t>Risks and technical debt</w:t>
-      </w:r>
-    </w:p>
-    <w:p>
-      <w:pPr>
-        <w:pStyle w:val="Ttulo2"/>
-        <w:rPr>
-          <w:lang w:val="en-US"/>
-        </w:rPr>
-      </w:pPr>
-      <w:r>
-        <w:rPr>
-          <w:lang w:val="en-US"/>
-        </w:rPr>
-        <w:t>Identified risks</w:t>
-      </w:r>
-    </w:p>
-    <w:p>
-      <w:pPr>
-        <w:spacing w:line="276" w:lineRule="auto"/>
-        <w:jc w:val="both"/>
-        <w:rPr>
-          <w:sz w:val="24"/>
-          <w:szCs w:val="24"/>
           <w:lang w:val="en-US"/>
         </w:rPr>
       </w:pPr>
@@ -2360,8 +3830,18 @@
           <w:szCs w:val="24"/>
           <w:lang w:val="en-US"/>
         </w:rPr>
-        <w:t xml:space="preserve"> for risk in risks %}</w:t>
-      </w:r>
+        <w:t xml:space="preserve"> for risk in </w:t>
+      </w:r>
+      <w:proofErr w:type="gramStart"/>
+      <w:r>
+        <w:rPr>
+          <w:sz w:val="24"/>
+          <w:szCs w:val="24"/>
+          <w:lang w:val="en-US"/>
+        </w:rPr>
+        <w:t>risks %}</w:t>
+      </w:r>
+      <w:proofErr w:type="gramEnd"/>
     </w:p>
     <w:p>
       <w:pPr>
@@ -2377,12 +3857,30 @@
           <w:szCs w:val="24"/>
         </w:rPr>
       </w:pPr>
-      <w:r>
-        <w:rPr>
-          <w:sz w:val="24"/>
-          <w:szCs w:val="24"/>
-        </w:rPr>
-        <w:t>{{ risk }}</w:t>
+      <w:proofErr w:type="gramStart"/>
+      <w:r>
+        <w:rPr>
+          <w:sz w:val="24"/>
+          <w:szCs w:val="24"/>
+        </w:rPr>
+        <w:t xml:space="preserve">{{ </w:t>
+      </w:r>
+      <w:proofErr w:type="spellStart"/>
+      <w:r>
+        <w:rPr>
+          <w:sz w:val="24"/>
+          <w:szCs w:val="24"/>
+        </w:rPr>
+        <w:t>risk</w:t>
+      </w:r>
+      <w:proofErr w:type="spellEnd"/>
+      <w:proofErr w:type="gramEnd"/>
+      <w:r>
+        <w:rPr>
+          <w:sz w:val="24"/>
+          <w:szCs w:val="24"/>
+        </w:rPr>
+        <w:t xml:space="preserve"> }}</w:t>
       </w:r>
     </w:p>
     <w:p>
@@ -2413,24 +3911,52 @@
           <w:sz w:val="24"/>
           <w:szCs w:val="24"/>
         </w:rPr>
-        <w:t xml:space="preserve"> endfor %}</w:t>
+        <w:t xml:space="preserve"> </w:t>
+      </w:r>
+      <w:proofErr w:type="spellStart"/>
+      <w:r>
+        <w:rPr>
+          <w:sz w:val="24"/>
+          <w:szCs w:val="24"/>
+        </w:rPr>
+        <w:t>endfor</w:t>
+      </w:r>
+      <w:proofErr w:type="spellEnd"/>
+      <w:r>
+        <w:rPr>
+          <w:sz w:val="24"/>
+          <w:szCs w:val="24"/>
+        </w:rPr>
+        <w:t xml:space="preserve"> %}</w:t>
       </w:r>
     </w:p>
     <w:p>
       <w:pPr>
         <w:pStyle w:val="Ttulo2"/>
       </w:pPr>
-      <w:r>
-        <w:t>Potential impact</w:t>
-      </w:r>
+      <w:proofErr w:type="spellStart"/>
+      <w:r>
+        <w:t>Potential</w:t>
+      </w:r>
+      <w:proofErr w:type="spellEnd"/>
+      <w:r>
+        <w:t xml:space="preserve"> </w:t>
+      </w:r>
+      <w:proofErr w:type="spellStart"/>
+      <w:r>
+        <w:t>impact</w:t>
+      </w:r>
+      <w:proofErr w:type="spellEnd"/>
     </w:p>
     <w:p>
       <w:pPr>
         <w:pStyle w:val="Ttulo3"/>
       </w:pPr>
+      <w:proofErr w:type="spellStart"/>
       <w:r>
         <w:t>Maintainability</w:t>
       </w:r>
+      <w:proofErr w:type="spellEnd"/>
     </w:p>
     <w:p>
       <w:pPr>
@@ -2470,13 +3996,33 @@
         </w:rPr>
         <w:t xml:space="preserve"> in </w:t>
       </w:r>
-      <w:r>
-        <w:rPr>
-          <w:sz w:val="24"/>
-          <w:szCs w:val="24"/>
-          <w:lang w:val="en-US"/>
-        </w:rPr>
-        <w:t xml:space="preserve">risk_impact.maintainability </w:t>
+      <w:proofErr w:type="spellStart"/>
+      <w:r>
+        <w:rPr>
+          <w:sz w:val="24"/>
+          <w:szCs w:val="24"/>
+          <w:lang w:val="en-US"/>
+        </w:rPr>
+        <w:t>risk_</w:t>
+      </w:r>
+      <w:proofErr w:type="gramStart"/>
+      <w:r>
+        <w:rPr>
+          <w:sz w:val="24"/>
+          <w:szCs w:val="24"/>
+          <w:lang w:val="en-US"/>
+        </w:rPr>
+        <w:t>impact.maintainability</w:t>
+      </w:r>
+      <w:proofErr w:type="spellEnd"/>
+      <w:proofErr w:type="gramEnd"/>
+      <w:r>
+        <w:rPr>
+          <w:sz w:val="24"/>
+          <w:szCs w:val="24"/>
+          <w:lang w:val="en-US"/>
+        </w:rPr>
+        <w:t xml:space="preserve"> </w:t>
       </w:r>
       <w:r>
         <w:rPr>
@@ -2493,15 +4039,26 @@
           <w:numId w:val="11"/>
         </w:numPr>
       </w:pPr>
+      <w:proofErr w:type="gramStart"/>
       <w:r>
         <w:t xml:space="preserve">{{ </w:t>
       </w:r>
-      <w:r>
-        <w:rPr>
-          <w:sz w:val="24"/>
-          <w:szCs w:val="24"/>
-        </w:rPr>
-        <w:t xml:space="preserve">maintainability </w:t>
+      <w:proofErr w:type="spellStart"/>
+      <w:r>
+        <w:rPr>
+          <w:sz w:val="24"/>
+          <w:szCs w:val="24"/>
+        </w:rPr>
+        <w:t>maintainability</w:t>
+      </w:r>
+      <w:proofErr w:type="spellEnd"/>
+      <w:proofErr w:type="gramEnd"/>
+      <w:r>
+        <w:rPr>
+          <w:sz w:val="24"/>
+          <w:szCs w:val="24"/>
+        </w:rPr>
+        <w:t xml:space="preserve"> </w:t>
       </w:r>
       <w:r>
         <w:t>}}</w:t>
@@ -2515,16 +4072,27 @@
         <w:t>p</w:t>
       </w:r>
       <w:r>
-        <w:t xml:space="preserve"> endfor %}</w:t>
+        <w:t xml:space="preserve"> </w:t>
+      </w:r>
+      <w:proofErr w:type="spellStart"/>
+      <w:r>
+        <w:t>endfor</w:t>
+      </w:r>
+      <w:proofErr w:type="spellEnd"/>
+      <w:r>
+        <w:t xml:space="preserve"> %}</w:t>
       </w:r>
     </w:p>
     <w:p>
       <w:pPr>
         <w:pStyle w:val="Ttulo3"/>
       </w:pPr>
-      <w:r>
+      <w:proofErr w:type="spellStart"/>
+      <w:r>
+        <w:lastRenderedPageBreak/>
         <w:t>Onboarding</w:t>
       </w:r>
+      <w:proofErr w:type="spellEnd"/>
     </w:p>
     <w:p>
       <w:pPr>
@@ -2564,13 +4132,33 @@
         </w:rPr>
         <w:t xml:space="preserve">in </w:t>
       </w:r>
-      <w:r>
-        <w:rPr>
-          <w:sz w:val="24"/>
-          <w:szCs w:val="24"/>
-          <w:lang w:val="en-US"/>
-        </w:rPr>
-        <w:t xml:space="preserve">risk_impact.onboarding </w:t>
+      <w:proofErr w:type="spellStart"/>
+      <w:r>
+        <w:rPr>
+          <w:sz w:val="24"/>
+          <w:szCs w:val="24"/>
+          <w:lang w:val="en-US"/>
+        </w:rPr>
+        <w:t>risk_</w:t>
+      </w:r>
+      <w:proofErr w:type="gramStart"/>
+      <w:r>
+        <w:rPr>
+          <w:sz w:val="24"/>
+          <w:szCs w:val="24"/>
+          <w:lang w:val="en-US"/>
+        </w:rPr>
+        <w:t>impact.onboarding</w:t>
+      </w:r>
+      <w:proofErr w:type="spellEnd"/>
+      <w:proofErr w:type="gramEnd"/>
+      <w:r>
+        <w:rPr>
+          <w:sz w:val="24"/>
+          <w:szCs w:val="24"/>
+          <w:lang w:val="en-US"/>
+        </w:rPr>
+        <w:t xml:space="preserve"> </w:t>
       </w:r>
       <w:r>
         <w:rPr>
@@ -2587,9 +4175,11 @@
           <w:numId w:val="11"/>
         </w:numPr>
       </w:pPr>
+      <w:proofErr w:type="gramStart"/>
       <w:r>
         <w:t xml:space="preserve">{{ </w:t>
       </w:r>
+      <w:proofErr w:type="spellStart"/>
       <w:r>
         <w:rPr>
           <w:sz w:val="24"/>
@@ -2597,6 +4187,8 @@
         </w:rPr>
         <w:t>onboarding</w:t>
       </w:r>
+      <w:proofErr w:type="spellEnd"/>
+      <w:proofErr w:type="gramEnd"/>
       <w:r>
         <w:t xml:space="preserve"> }}</w:t>
       </w:r>
@@ -2609,7 +4201,15 @@
         <w:t>p</w:t>
       </w:r>
       <w:r>
-        <w:t xml:space="preserve"> endfor %}</w:t>
+        <w:t xml:space="preserve"> </w:t>
+      </w:r>
+      <w:proofErr w:type="spellStart"/>
+      <w:r>
+        <w:t>endfor</w:t>
+      </w:r>
+      <w:proofErr w:type="spellEnd"/>
+      <w:r>
+        <w:t xml:space="preserve"> %}</w:t>
       </w:r>
     </w:p>
     <w:p>
@@ -2617,8 +4217,13 @@
         <w:pStyle w:val="Ttulo3"/>
       </w:pPr>
       <w:r>
-        <w:t>Future evolution</w:t>
-      </w:r>
+        <w:t xml:space="preserve">Future </w:t>
+      </w:r>
+      <w:proofErr w:type="spellStart"/>
+      <w:r>
+        <w:t>evolution</w:t>
+      </w:r>
+      <w:proofErr w:type="spellEnd"/>
     </w:p>
     <w:p>
       <w:pPr>
@@ -2658,13 +4263,33 @@
         </w:rPr>
         <w:t xml:space="preserve"> in </w:t>
       </w:r>
-      <w:r>
-        <w:rPr>
-          <w:sz w:val="24"/>
-          <w:szCs w:val="24"/>
-          <w:lang w:val="en-US"/>
-        </w:rPr>
-        <w:t xml:space="preserve">risk_impact.evolution </w:t>
+      <w:proofErr w:type="spellStart"/>
+      <w:r>
+        <w:rPr>
+          <w:sz w:val="24"/>
+          <w:szCs w:val="24"/>
+          <w:lang w:val="en-US"/>
+        </w:rPr>
+        <w:t>risk_</w:t>
+      </w:r>
+      <w:proofErr w:type="gramStart"/>
+      <w:r>
+        <w:rPr>
+          <w:sz w:val="24"/>
+          <w:szCs w:val="24"/>
+          <w:lang w:val="en-US"/>
+        </w:rPr>
+        <w:t>impact.evolution</w:t>
+      </w:r>
+      <w:proofErr w:type="spellEnd"/>
+      <w:proofErr w:type="gramEnd"/>
+      <w:r>
+        <w:rPr>
+          <w:sz w:val="24"/>
+          <w:szCs w:val="24"/>
+          <w:lang w:val="en-US"/>
+        </w:rPr>
+        <w:t xml:space="preserve"> </w:t>
       </w:r>
       <w:r>
         <w:rPr>
@@ -2681,9 +4306,11 @@
           <w:numId w:val="11"/>
         </w:numPr>
       </w:pPr>
+      <w:proofErr w:type="gramStart"/>
       <w:r>
         <w:t xml:space="preserve">{{ </w:t>
       </w:r>
+      <w:proofErr w:type="spellStart"/>
       <w:r>
         <w:rPr>
           <w:sz w:val="24"/>
@@ -2691,6 +4318,8 @@
         </w:rPr>
         <w:t>evolution</w:t>
       </w:r>
+      <w:proofErr w:type="spellEnd"/>
+      <w:proofErr w:type="gramEnd"/>
       <w:r>
         <w:t xml:space="preserve"> }}</w:t>
       </w:r>
@@ -2703,38 +4332,44 @@
         <w:t>p</w:t>
       </w:r>
       <w:r>
-        <w:t xml:space="preserve"> endfor %}</w:t>
-      </w:r>
-    </w:p>
-    <w:p>
-      <w:pPr>
-        <w:rPr>
-          <w:rFonts w:asciiTheme="majorHAnsi" w:eastAsiaTheme="majorEastAsia" w:hAnsiTheme="majorHAnsi" w:cstheme="majorBidi"/>
-          <w:color w:val="0F4761" w:themeColor="accent1" w:themeShade="BF"/>
-          <w:sz w:val="32"/>
-          <w:szCs w:val="32"/>
-        </w:rPr>
-      </w:pPr>
-      <w:r>
-        <w:br w:type="page"/>
+        <w:t xml:space="preserve"> </w:t>
+      </w:r>
+      <w:proofErr w:type="spellStart"/>
+      <w:r>
+        <w:t>endfor</w:t>
+      </w:r>
+      <w:proofErr w:type="spellEnd"/>
+      <w:r>
+        <w:t xml:space="preserve"> %}</w:t>
       </w:r>
     </w:p>
     <w:p>
       <w:pPr>
         <w:pStyle w:val="Ttulo1"/>
       </w:pPr>
-      <w:r>
-        <w:lastRenderedPageBreak/>
+      <w:proofErr w:type="spellStart"/>
+      <w:r>
         <w:t>Recommendations</w:t>
       </w:r>
+      <w:proofErr w:type="spellEnd"/>
     </w:p>
     <w:p>
       <w:pPr>
         <w:pStyle w:val="Ttulo2"/>
       </w:pPr>
-      <w:r>
-        <w:t>Refactoring and structure</w:t>
-      </w:r>
+      <w:proofErr w:type="spellStart"/>
+      <w:r>
+        <w:t>Refactoring</w:t>
+      </w:r>
+      <w:proofErr w:type="spellEnd"/>
+      <w:r>
+        <w:t xml:space="preserve"> and </w:t>
+      </w:r>
+      <w:proofErr w:type="spellStart"/>
+      <w:r>
+        <w:t>structure</w:t>
+      </w:r>
+      <w:proofErr w:type="spellEnd"/>
     </w:p>
     <w:p>
       <w:pPr>
@@ -2784,7 +4419,27 @@
           <w:szCs w:val="24"/>
           <w:lang w:val="en-US"/>
         </w:rPr>
-        <w:t xml:space="preserve"> in recommendations.refactor %}</w:t>
+        <w:t xml:space="preserve"> in </w:t>
+      </w:r>
+      <w:proofErr w:type="spellStart"/>
+      <w:proofErr w:type="gramStart"/>
+      <w:r>
+        <w:rPr>
+          <w:sz w:val="24"/>
+          <w:szCs w:val="24"/>
+          <w:lang w:val="en-US"/>
+        </w:rPr>
+        <w:t>recommendations.refactor</w:t>
+      </w:r>
+      <w:proofErr w:type="spellEnd"/>
+      <w:proofErr w:type="gramEnd"/>
+      <w:r>
+        <w:rPr>
+          <w:sz w:val="24"/>
+          <w:szCs w:val="24"/>
+          <w:lang w:val="en-US"/>
+        </w:rPr>
+        <w:t xml:space="preserve"> %}</w:t>
       </w:r>
     </w:p>
     <w:p>
@@ -2802,6 +4457,7 @@
           <w:lang w:val="en-US"/>
         </w:rPr>
       </w:pPr>
+      <w:proofErr w:type="gramStart"/>
       <w:r>
         <w:rPr>
           <w:sz w:val="24"/>
@@ -2818,6 +4474,7 @@
         </w:rPr>
         <w:t>ommendation</w:t>
       </w:r>
+      <w:proofErr w:type="gramEnd"/>
       <w:r>
         <w:rPr>
           <w:sz w:val="24"/>
@@ -2859,8 +4516,28 @@
           <w:szCs w:val="24"/>
           <w:lang w:val="en-US"/>
         </w:rPr>
-        <w:t xml:space="preserve"> endfor %}</w:t>
-      </w:r>
+        <w:t xml:space="preserve"> </w:t>
+      </w:r>
+      <w:proofErr w:type="spellStart"/>
+      <w:proofErr w:type="gramStart"/>
+      <w:r>
+        <w:rPr>
+          <w:sz w:val="24"/>
+          <w:szCs w:val="24"/>
+          <w:lang w:val="en-US"/>
+        </w:rPr>
+        <w:t>endfor</w:t>
+      </w:r>
+      <w:proofErr w:type="spellEnd"/>
+      <w:r>
+        <w:rPr>
+          <w:sz w:val="24"/>
+          <w:szCs w:val="24"/>
+          <w:lang w:val="en-US"/>
+        </w:rPr>
+        <w:t xml:space="preserve"> %}</w:t>
+      </w:r>
+      <w:proofErr w:type="gramEnd"/>
     </w:p>
     <w:p>
       <w:pPr>
@@ -2924,7 +4601,27 @@
           <w:szCs w:val="24"/>
           <w:lang w:val="en-US"/>
         </w:rPr>
-        <w:t xml:space="preserve"> in recommendations.docs %}</w:t>
+        <w:t xml:space="preserve"> in </w:t>
+      </w:r>
+      <w:proofErr w:type="spellStart"/>
+      <w:proofErr w:type="gramStart"/>
+      <w:r>
+        <w:rPr>
+          <w:sz w:val="24"/>
+          <w:szCs w:val="24"/>
+          <w:lang w:val="en-US"/>
+        </w:rPr>
+        <w:t>recommendations.docs</w:t>
+      </w:r>
+      <w:proofErr w:type="spellEnd"/>
+      <w:proofErr w:type="gramEnd"/>
+      <w:r>
+        <w:rPr>
+          <w:sz w:val="24"/>
+          <w:szCs w:val="24"/>
+          <w:lang w:val="en-US"/>
+        </w:rPr>
+        <w:t xml:space="preserve"> %}</w:t>
       </w:r>
     </w:p>
     <w:p>
@@ -2941,12 +4638,21 @@
           <w:szCs w:val="24"/>
         </w:rPr>
       </w:pPr>
-      <w:r>
-        <w:rPr>
-          <w:sz w:val="24"/>
-          <w:szCs w:val="24"/>
-        </w:rPr>
-        <w:t>{{ rec</w:t>
+      <w:proofErr w:type="gramStart"/>
+      <w:r>
+        <w:rPr>
+          <w:sz w:val="24"/>
+          <w:szCs w:val="24"/>
+        </w:rPr>
+        <w:t xml:space="preserve">{{ </w:t>
+      </w:r>
+      <w:proofErr w:type="spellStart"/>
+      <w:r>
+        <w:rPr>
+          <w:sz w:val="24"/>
+          <w:szCs w:val="24"/>
+        </w:rPr>
+        <w:t>rec</w:t>
       </w:r>
       <w:r>
         <w:rPr>
@@ -2955,6 +4661,8 @@
         </w:rPr>
         <w:t>ommendation</w:t>
       </w:r>
+      <w:proofErr w:type="spellEnd"/>
+      <w:proofErr w:type="gramEnd"/>
       <w:r>
         <w:rPr>
           <w:sz w:val="24"/>
@@ -2991,16 +4699,34 @@
           <w:sz w:val="24"/>
           <w:szCs w:val="24"/>
         </w:rPr>
-        <w:t xml:space="preserve"> endfor %}</w:t>
+        <w:t xml:space="preserve"> </w:t>
+      </w:r>
+      <w:proofErr w:type="spellStart"/>
+      <w:r>
+        <w:rPr>
+          <w:sz w:val="24"/>
+          <w:szCs w:val="24"/>
+        </w:rPr>
+        <w:t>endfor</w:t>
+      </w:r>
+      <w:proofErr w:type="spellEnd"/>
+      <w:r>
+        <w:rPr>
+          <w:sz w:val="24"/>
+          <w:szCs w:val="24"/>
+        </w:rPr>
+        <w:t xml:space="preserve"> %}</w:t>
       </w:r>
     </w:p>
     <w:p>
       <w:pPr>
         <w:pStyle w:val="Ttulo2"/>
       </w:pPr>
+      <w:proofErr w:type="spellStart"/>
       <w:r>
         <w:t>Architecture</w:t>
       </w:r>
+      <w:proofErr w:type="spellEnd"/>
     </w:p>
     <w:p>
       <w:pPr>
@@ -3050,7 +4776,27 @@
           <w:szCs w:val="24"/>
           <w:lang w:val="en-US"/>
         </w:rPr>
-        <w:t xml:space="preserve"> in recommendations.architecture %}</w:t>
+        <w:t xml:space="preserve"> in </w:t>
+      </w:r>
+      <w:proofErr w:type="spellStart"/>
+      <w:proofErr w:type="gramStart"/>
+      <w:r>
+        <w:rPr>
+          <w:sz w:val="24"/>
+          <w:szCs w:val="24"/>
+          <w:lang w:val="en-US"/>
+        </w:rPr>
+        <w:t>recommendations.architecture</w:t>
+      </w:r>
+      <w:proofErr w:type="spellEnd"/>
+      <w:proofErr w:type="gramEnd"/>
+      <w:r>
+        <w:rPr>
+          <w:sz w:val="24"/>
+          <w:szCs w:val="24"/>
+          <w:lang w:val="en-US"/>
+        </w:rPr>
+        <w:t xml:space="preserve"> %}</w:t>
       </w:r>
     </w:p>
     <w:p>
@@ -3067,12 +4813,21 @@
           <w:szCs w:val="24"/>
         </w:rPr>
       </w:pPr>
-      <w:r>
-        <w:rPr>
-          <w:sz w:val="24"/>
-          <w:szCs w:val="24"/>
-        </w:rPr>
-        <w:t>{{ rec</w:t>
+      <w:proofErr w:type="gramStart"/>
+      <w:r>
+        <w:rPr>
+          <w:sz w:val="24"/>
+          <w:szCs w:val="24"/>
+        </w:rPr>
+        <w:t xml:space="preserve">{{ </w:t>
+      </w:r>
+      <w:proofErr w:type="spellStart"/>
+      <w:r>
+        <w:rPr>
+          <w:sz w:val="24"/>
+          <w:szCs w:val="24"/>
+        </w:rPr>
+        <w:t>rec</w:t>
       </w:r>
       <w:r>
         <w:rPr>
@@ -3081,6 +4836,8 @@
         </w:rPr>
         <w:t>ommendation</w:t>
       </w:r>
+      <w:proofErr w:type="spellEnd"/>
+      <w:proofErr w:type="gramEnd"/>
       <w:r>
         <w:rPr>
           <w:sz w:val="24"/>
@@ -3117,18 +4874,24 @@
           <w:sz w:val="24"/>
           <w:szCs w:val="24"/>
         </w:rPr>
-        <w:t xml:space="preserve"> endfor %}</w:t>
-      </w:r>
-    </w:p>
-    <w:p>
-      <w:pPr>
-        <w:spacing w:line="276" w:lineRule="auto"/>
-        <w:jc w:val="both"/>
-        <w:rPr>
-          <w:sz w:val="24"/>
-          <w:szCs w:val="24"/>
-        </w:rPr>
-      </w:pPr>
+        <w:t xml:space="preserve"> </w:t>
+      </w:r>
+      <w:proofErr w:type="spellStart"/>
+      <w:r>
+        <w:rPr>
+          <w:sz w:val="24"/>
+          <w:szCs w:val="24"/>
+        </w:rPr>
+        <w:t>endfor</w:t>
+      </w:r>
+      <w:proofErr w:type="spellEnd"/>
+      <w:r>
+        <w:rPr>
+          <w:sz w:val="24"/>
+          <w:szCs w:val="24"/>
+        </w:rPr>
+        <w:t xml:space="preserve"> %}</w:t>
+      </w:r>
     </w:p>
     <w:sectPr>
       <w:footerReference w:type="default" r:id="rId8"/>
@@ -3180,7 +4943,35 @@
       <w:rPr>
         <w:lang w:val="en-US"/>
       </w:rPr>
-      <w:t>Report generated by AutoDocMind – v.{{ version }}</w:t>
+      <w:t xml:space="preserve">Report generated by </w:t>
+    </w:r>
+    <w:proofErr w:type="spellStart"/>
+    <w:r>
+      <w:rPr>
+        <w:lang w:val="en-US"/>
+      </w:rPr>
+      <w:t>AutoDocMind</w:t>
+    </w:r>
+    <w:proofErr w:type="spellEnd"/>
+    <w:r>
+      <w:rPr>
+        <w:lang w:val="en-US"/>
+      </w:rPr>
+      <w:t xml:space="preserve"> – </w:t>
+    </w:r>
+    <w:proofErr w:type="gramStart"/>
+    <w:r>
+      <w:rPr>
+        <w:lang w:val="en-US"/>
+      </w:rPr>
+      <w:t>v.{{ version</w:t>
+    </w:r>
+    <w:proofErr w:type="gramEnd"/>
+    <w:r>
+      <w:rPr>
+        <w:lang w:val="en-US"/>
+      </w:rPr>
+      <w:t xml:space="preserve"> }}</w:t>
     </w:r>
   </w:p>
 </w:ftr>

</xml_diff>

<commit_message>
feat: new information on report
</commit_message>
<xml_diff>
--- a/templates/analysis_report.docx
+++ b/templates/analysis_report.docx
@@ -1074,9 +1074,25 @@
           <w:p>
             <w:pPr>
               <w:spacing w:before="240" w:line="276" w:lineRule="auto"/>
-              <w:jc w:val="left"/>
+              <w:jc w:val="center"/>
+              <w:rPr>
+                <w:b/>
+                <w:bCs/>
+                <w:i w:val="0"/>
+                <w:iCs w:val="0"/>
+                <w:sz w:val="24"/>
+                <w:szCs w:val="24"/>
+              </w:rPr>
             </w:pPr>
             <w:r>
+              <w:rPr>
+                <w:b/>
+                <w:bCs/>
+                <w:i w:val="0"/>
+                <w:iCs w:val="0"/>
+                <w:sz w:val="24"/>
+                <w:szCs w:val="24"/>
+              </w:rPr>
               <w:t>Module</w:t>
             </w:r>
           </w:p>
@@ -1089,9 +1105,26 @@
           <w:p>
             <w:pPr>
               <w:spacing w:before="240" w:line="276" w:lineRule="auto"/>
+              <w:jc w:val="center"/>
               <w:cnfStyle w:val="100000000000" w:firstRow="1" w:lastRow="0" w:firstColumn="0" w:lastColumn="0" w:oddVBand="0" w:evenVBand="0" w:oddHBand="0" w:evenHBand="0" w:firstRowFirstColumn="0" w:firstRowLastColumn="0" w:lastRowFirstColumn="0" w:lastRowLastColumn="0"/>
+              <w:rPr>
+                <w:b/>
+                <w:bCs/>
+                <w:i w:val="0"/>
+                <w:iCs w:val="0"/>
+                <w:sz w:val="24"/>
+                <w:szCs w:val="24"/>
+              </w:rPr>
             </w:pPr>
             <w:r>
+              <w:rPr>
+                <w:b/>
+                <w:bCs/>
+                <w:i w:val="0"/>
+                <w:iCs w:val="0"/>
+                <w:sz w:val="24"/>
+                <w:szCs w:val="24"/>
+              </w:rPr>
               <w:t>LOC</w:t>
             </w:r>
           </w:p>
@@ -1104,9 +1137,26 @@
           <w:p>
             <w:pPr>
               <w:spacing w:before="240" w:line="276" w:lineRule="auto"/>
+              <w:jc w:val="center"/>
               <w:cnfStyle w:val="100000000000" w:firstRow="1" w:lastRow="0" w:firstColumn="0" w:lastColumn="0" w:oddVBand="0" w:evenVBand="0" w:oddHBand="0" w:evenHBand="0" w:firstRowFirstColumn="0" w:firstRowLastColumn="0" w:lastRowFirstColumn="0" w:lastRowLastColumn="0"/>
+              <w:rPr>
+                <w:b/>
+                <w:bCs/>
+                <w:i w:val="0"/>
+                <w:iCs w:val="0"/>
+                <w:sz w:val="24"/>
+                <w:szCs w:val="24"/>
+              </w:rPr>
             </w:pPr>
             <w:r>
+              <w:rPr>
+                <w:b/>
+                <w:bCs/>
+                <w:i w:val="0"/>
+                <w:iCs w:val="0"/>
+                <w:sz w:val="24"/>
+                <w:szCs w:val="24"/>
+              </w:rPr>
               <w:t>SLOC</w:t>
             </w:r>
           </w:p>
@@ -1119,10 +1169,27 @@
           <w:p>
             <w:pPr>
               <w:spacing w:before="240" w:line="276" w:lineRule="auto"/>
+              <w:jc w:val="center"/>
               <w:cnfStyle w:val="100000000000" w:firstRow="1" w:lastRow="0" w:firstColumn="0" w:lastColumn="0" w:oddVBand="0" w:evenVBand="0" w:oddHBand="0" w:evenHBand="0" w:firstRowFirstColumn="0" w:firstRowLastColumn="0" w:lastRowFirstColumn="0" w:lastRowLastColumn="0"/>
+              <w:rPr>
+                <w:b/>
+                <w:bCs/>
+                <w:i w:val="0"/>
+                <w:iCs w:val="0"/>
+                <w:sz w:val="24"/>
+                <w:szCs w:val="24"/>
+              </w:rPr>
             </w:pPr>
             <w:proofErr w:type="spellStart"/>
             <w:r>
+              <w:rPr>
+                <w:b/>
+                <w:bCs/>
+                <w:i w:val="0"/>
+                <w:iCs w:val="0"/>
+                <w:sz w:val="24"/>
+                <w:szCs w:val="24"/>
+              </w:rPr>
               <w:t>Classes</w:t>
             </w:r>
             <w:proofErr w:type="spellEnd"/>
@@ -1136,10 +1203,27 @@
           <w:p>
             <w:pPr>
               <w:spacing w:before="240" w:line="276" w:lineRule="auto"/>
+              <w:jc w:val="center"/>
               <w:cnfStyle w:val="100000000000" w:firstRow="1" w:lastRow="0" w:firstColumn="0" w:lastColumn="0" w:oddVBand="0" w:evenVBand="0" w:oddHBand="0" w:evenHBand="0" w:firstRowFirstColumn="0" w:firstRowLastColumn="0" w:lastRowFirstColumn="0" w:lastRowLastColumn="0"/>
+              <w:rPr>
+                <w:b/>
+                <w:bCs/>
+                <w:i w:val="0"/>
+                <w:iCs w:val="0"/>
+                <w:sz w:val="24"/>
+                <w:szCs w:val="24"/>
+              </w:rPr>
             </w:pPr>
             <w:proofErr w:type="spellStart"/>
             <w:r>
+              <w:rPr>
+                <w:b/>
+                <w:bCs/>
+                <w:i w:val="0"/>
+                <w:iCs w:val="0"/>
+                <w:sz w:val="24"/>
+                <w:szCs w:val="24"/>
+              </w:rPr>
               <w:t>Methods</w:t>
             </w:r>
             <w:proofErr w:type="spellEnd"/>
@@ -1153,10 +1237,27 @@
           <w:p>
             <w:pPr>
               <w:spacing w:before="240" w:line="276" w:lineRule="auto"/>
+              <w:jc w:val="center"/>
               <w:cnfStyle w:val="100000000000" w:firstRow="1" w:lastRow="0" w:firstColumn="0" w:lastColumn="0" w:oddVBand="0" w:evenVBand="0" w:oddHBand="0" w:evenHBand="0" w:firstRowFirstColumn="0" w:firstRowLastColumn="0" w:lastRowFirstColumn="0" w:lastRowLastColumn="0"/>
+              <w:rPr>
+                <w:b/>
+                <w:bCs/>
+                <w:i w:val="0"/>
+                <w:iCs w:val="0"/>
+                <w:sz w:val="24"/>
+                <w:szCs w:val="24"/>
+              </w:rPr>
             </w:pPr>
             <w:proofErr w:type="spellStart"/>
             <w:r>
+              <w:rPr>
+                <w:b/>
+                <w:bCs/>
+                <w:i w:val="0"/>
+                <w:iCs w:val="0"/>
+                <w:sz w:val="24"/>
+                <w:szCs w:val="24"/>
+              </w:rPr>
               <w:t>Functions</w:t>
             </w:r>
             <w:proofErr w:type="spellEnd"/>
@@ -1170,14 +1271,27 @@
           <w:p>
             <w:pPr>
               <w:spacing w:before="240" w:line="276" w:lineRule="auto"/>
+              <w:jc w:val="center"/>
               <w:cnfStyle w:val="100000000000" w:firstRow="1" w:lastRow="0" w:firstColumn="0" w:lastColumn="0" w:oddVBand="0" w:evenVBand="0" w:oddHBand="0" w:evenHBand="0" w:firstRowFirstColumn="0" w:firstRowLastColumn="0" w:lastRowFirstColumn="0" w:lastRowLastColumn="0"/>
               <w:rPr>
+                <w:b/>
+                <w:bCs/>
                 <w:i w:val="0"/>
                 <w:iCs w:val="0"/>
+                <w:sz w:val="24"/>
+                <w:szCs w:val="24"/>
               </w:rPr>
             </w:pPr>
             <w:proofErr w:type="spellStart"/>
             <w:r>
+              <w:rPr>
+                <w:b/>
+                <w:bCs/>
+                <w:i w:val="0"/>
+                <w:iCs w:val="0"/>
+                <w:sz w:val="24"/>
+                <w:szCs w:val="24"/>
+              </w:rPr>
               <w:t>Attributes</w:t>
             </w:r>
             <w:proofErr w:type="spellEnd"/>
@@ -1197,31 +1311,32 @@
           <w:p>
             <w:pPr>
               <w:spacing w:before="240" w:line="276" w:lineRule="auto"/>
-              <w:rPr>
+              <w:jc w:val="left"/>
+              <w:rPr>
+                <w:i w:val="0"/>
+                <w:iCs w:val="0"/>
+                <w:sz w:val="24"/>
+                <w:szCs w:val="24"/>
                 <w:lang w:val="en-US"/>
               </w:rPr>
             </w:pPr>
             <w:r>
               <w:rPr>
+                <w:i w:val="0"/>
+                <w:iCs w:val="0"/>
+                <w:sz w:val="24"/>
+                <w:szCs w:val="24"/>
                 <w:lang w:val="en-US"/>
               </w:rPr>
-              <w:t>{%</w:t>
-            </w:r>
-            <w:r>
-              <w:rPr>
-                <w:lang w:val="en-US"/>
-              </w:rPr>
-              <w:t>tr</w:t>
-            </w:r>
-            <w:r>
-              <w:rPr>
-                <w:lang w:val="en-US"/>
-              </w:rPr>
-              <w:t xml:space="preserve"> for module in </w:t>
+              <w:t xml:space="preserve">{%tr for module in </w:t>
             </w:r>
             <w:proofErr w:type="spellStart"/>
             <w:r>
               <w:rPr>
+                <w:i w:val="0"/>
+                <w:iCs w:val="0"/>
+                <w:sz w:val="24"/>
+                <w:szCs w:val="24"/>
                 <w:lang w:val="en-US"/>
               </w:rPr>
               <w:t>modules_overview</w:t>
@@ -1229,6 +1344,10 @@
             <w:proofErr w:type="spellEnd"/>
             <w:r>
               <w:rPr>
+                <w:i w:val="0"/>
+                <w:iCs w:val="0"/>
+                <w:sz w:val="24"/>
+                <w:szCs w:val="24"/>
                 <w:lang w:val="en-US"/>
               </w:rPr>
               <w:t xml:space="preserve"> %}</w:t>
@@ -1245,6 +1364,8 @@
               <w:spacing w:before="240" w:line="276" w:lineRule="auto"/>
               <w:cnfStyle w:val="000000100000" w:firstRow="0" w:lastRow="0" w:firstColumn="0" w:lastColumn="0" w:oddVBand="0" w:evenVBand="0" w:oddHBand="1" w:evenHBand="0" w:firstRowFirstColumn="0" w:firstRowLastColumn="0" w:lastRowFirstColumn="0" w:lastRowLastColumn="0"/>
               <w:rPr>
+                <w:sz w:val="24"/>
+                <w:szCs w:val="24"/>
                 <w:lang w:val="en-US"/>
               </w:rPr>
             </w:pPr>
@@ -1260,6 +1381,8 @@
               <w:spacing w:before="240" w:line="276" w:lineRule="auto"/>
               <w:cnfStyle w:val="000000100000" w:firstRow="0" w:lastRow="0" w:firstColumn="0" w:lastColumn="0" w:oddVBand="0" w:evenVBand="0" w:oddHBand="1" w:evenHBand="0" w:firstRowFirstColumn="0" w:firstRowLastColumn="0" w:lastRowFirstColumn="0" w:lastRowLastColumn="0"/>
               <w:rPr>
+                <w:sz w:val="24"/>
+                <w:szCs w:val="24"/>
                 <w:lang w:val="en-US"/>
               </w:rPr>
             </w:pPr>
@@ -1275,6 +1398,8 @@
               <w:spacing w:before="240" w:line="276" w:lineRule="auto"/>
               <w:cnfStyle w:val="000000100000" w:firstRow="0" w:lastRow="0" w:firstColumn="0" w:lastColumn="0" w:oddVBand="0" w:evenVBand="0" w:oddHBand="1" w:evenHBand="0" w:firstRowFirstColumn="0" w:firstRowLastColumn="0" w:lastRowFirstColumn="0" w:lastRowLastColumn="0"/>
               <w:rPr>
+                <w:sz w:val="24"/>
+                <w:szCs w:val="24"/>
                 <w:lang w:val="en-US"/>
               </w:rPr>
             </w:pPr>
@@ -1290,6 +1415,8 @@
               <w:spacing w:before="240" w:line="276" w:lineRule="auto"/>
               <w:cnfStyle w:val="000000100000" w:firstRow="0" w:lastRow="0" w:firstColumn="0" w:lastColumn="0" w:oddVBand="0" w:evenVBand="0" w:oddHBand="1" w:evenHBand="0" w:firstRowFirstColumn="0" w:firstRowLastColumn="0" w:lastRowFirstColumn="0" w:lastRowLastColumn="0"/>
               <w:rPr>
+                <w:sz w:val="24"/>
+                <w:szCs w:val="24"/>
                 <w:lang w:val="en-US"/>
               </w:rPr>
             </w:pPr>
@@ -1305,6 +1432,8 @@
               <w:spacing w:before="240" w:line="276" w:lineRule="auto"/>
               <w:cnfStyle w:val="000000100000" w:firstRow="0" w:lastRow="0" w:firstColumn="0" w:lastColumn="0" w:oddVBand="0" w:evenVBand="0" w:oddHBand="1" w:evenHBand="0" w:firstRowFirstColumn="0" w:firstRowLastColumn="0" w:lastRowFirstColumn="0" w:lastRowLastColumn="0"/>
               <w:rPr>
+                <w:sz w:val="24"/>
+                <w:szCs w:val="24"/>
                 <w:lang w:val="en-US"/>
               </w:rPr>
             </w:pPr>
@@ -1320,6 +1449,8 @@
               <w:spacing w:before="240" w:line="276" w:lineRule="auto"/>
               <w:cnfStyle w:val="000000100000" w:firstRow="0" w:lastRow="0" w:firstColumn="0" w:lastColumn="0" w:oddVBand="0" w:evenVBand="0" w:oddHBand="1" w:evenHBand="0" w:firstRowFirstColumn="0" w:firstRowLastColumn="0" w:lastRowFirstColumn="0" w:lastRowLastColumn="0"/>
               <w:rPr>
+                <w:sz w:val="24"/>
+                <w:szCs w:val="24"/>
                 <w:lang w:val="en-US"/>
               </w:rPr>
             </w:pPr>
@@ -1338,20 +1469,25 @@
               <w:spacing w:before="240" w:line="276" w:lineRule="auto"/>
               <w:jc w:val="left"/>
               <w:rPr>
+                <w:sz w:val="24"/>
+                <w:szCs w:val="24"/>
                 <w:lang w:val="en-US"/>
               </w:rPr>
             </w:pPr>
             <w:proofErr w:type="gramStart"/>
             <w:r>
               <w:rPr>
+                <w:sz w:val="24"/>
+                <w:szCs w:val="24"/>
                 <w:lang w:val="en-US"/>
               </w:rPr>
-              <w:lastRenderedPageBreak/>
               <w:t>{{ module.name</w:t>
             </w:r>
             <w:proofErr w:type="gramEnd"/>
             <w:r>
               <w:rPr>
+                <w:sz w:val="24"/>
+                <w:szCs w:val="24"/>
                 <w:lang w:val="en-US"/>
               </w:rPr>
               <w:t xml:space="preserve"> }}</w:t>
@@ -1367,24 +1503,56 @@
             <w:pPr>
               <w:spacing w:before="240" w:line="276" w:lineRule="auto"/>
               <w:cnfStyle w:val="000000000000" w:firstRow="0" w:lastRow="0" w:firstColumn="0" w:lastColumn="0" w:oddVBand="0" w:evenVBand="0" w:oddHBand="0" w:evenHBand="0" w:firstRowFirstColumn="0" w:firstRowLastColumn="0" w:lastRowFirstColumn="0" w:lastRowLastColumn="0"/>
+              <w:rPr>
+                <w:sz w:val="24"/>
+                <w:szCs w:val="24"/>
+              </w:rPr>
             </w:pPr>
             <w:proofErr w:type="gramStart"/>
             <w:r>
+              <w:rPr>
+                <w:sz w:val="24"/>
+                <w:szCs w:val="24"/>
+              </w:rPr>
               <w:t xml:space="preserve">{{ </w:t>
             </w:r>
             <w:proofErr w:type="spellStart"/>
             <w:r>
+              <w:rPr>
+                <w:sz w:val="24"/>
+                <w:szCs w:val="24"/>
+              </w:rPr>
               <w:t>mo</w:t>
             </w:r>
             <w:r>
-              <w:t>dule</w:t>
+              <w:rPr>
+                <w:sz w:val="24"/>
+                <w:szCs w:val="24"/>
+              </w:rPr>
+              <w:t>d</w:t>
             </w:r>
             <w:r>
+              <w:rPr>
+                <w:sz w:val="24"/>
+                <w:szCs w:val="24"/>
+              </w:rPr>
+              <w:lastRenderedPageBreak/>
+              <w:t>ule</w:t>
+            </w:r>
+            <w:r>
+              <w:rPr>
+                <w:sz w:val="24"/>
+                <w:szCs w:val="24"/>
+              </w:rPr>
               <w:t>.loc</w:t>
             </w:r>
             <w:proofErr w:type="spellEnd"/>
             <w:proofErr w:type="gramEnd"/>
             <w:r>
+              <w:rPr>
+                <w:sz w:val="24"/>
+                <w:szCs w:val="24"/>
+              </w:rPr>
               <w:t xml:space="preserve"> }}</w:t>
             </w:r>
           </w:p>
@@ -1398,24 +1566,57 @@
             <w:pPr>
               <w:spacing w:before="240" w:line="276" w:lineRule="auto"/>
               <w:cnfStyle w:val="000000000000" w:firstRow="0" w:lastRow="0" w:firstColumn="0" w:lastColumn="0" w:oddVBand="0" w:evenVBand="0" w:oddHBand="0" w:evenHBand="0" w:firstRowFirstColumn="0" w:firstRowLastColumn="0" w:lastRowFirstColumn="0" w:lastRowLastColumn="0"/>
+              <w:rPr>
+                <w:sz w:val="24"/>
+                <w:szCs w:val="24"/>
+              </w:rPr>
             </w:pPr>
             <w:proofErr w:type="gramStart"/>
             <w:r>
+              <w:rPr>
+                <w:sz w:val="24"/>
+                <w:szCs w:val="24"/>
+              </w:rPr>
+              <w:lastRenderedPageBreak/>
               <w:t xml:space="preserve">{{ </w:t>
             </w:r>
             <w:proofErr w:type="spellStart"/>
             <w:r>
+              <w:rPr>
+                <w:sz w:val="24"/>
+                <w:szCs w:val="24"/>
+              </w:rPr>
               <w:t>mod</w:t>
             </w:r>
             <w:r>
-              <w:t>ule</w:t>
+              <w:rPr>
+                <w:sz w:val="24"/>
+                <w:szCs w:val="24"/>
+              </w:rPr>
+              <w:t>u</w:t>
+            </w:r>
+            <w:r>
+              <w:rPr>
+                <w:sz w:val="24"/>
+                <w:szCs w:val="24"/>
+              </w:rPr>
+              <w:lastRenderedPageBreak/>
+              <w:t>le</w:t>
             </w:r>
             <w:proofErr w:type="gramEnd"/>
             <w:r>
+              <w:rPr>
+                <w:sz w:val="24"/>
+                <w:szCs w:val="24"/>
+              </w:rPr>
               <w:t>.sloc</w:t>
             </w:r>
             <w:proofErr w:type="spellEnd"/>
             <w:r>
+              <w:rPr>
+                <w:sz w:val="24"/>
+                <w:szCs w:val="24"/>
+              </w:rPr>
               <w:t xml:space="preserve"> }}</w:t>
             </w:r>
           </w:p>
@@ -1429,24 +1630,57 @@
             <w:pPr>
               <w:spacing w:before="240" w:line="276" w:lineRule="auto"/>
               <w:cnfStyle w:val="000000000000" w:firstRow="0" w:lastRow="0" w:firstColumn="0" w:lastColumn="0" w:oddVBand="0" w:evenVBand="0" w:oddHBand="0" w:evenHBand="0" w:firstRowFirstColumn="0" w:firstRowLastColumn="0" w:lastRowFirstColumn="0" w:lastRowLastColumn="0"/>
+              <w:rPr>
+                <w:sz w:val="24"/>
+                <w:szCs w:val="24"/>
+              </w:rPr>
             </w:pPr>
             <w:proofErr w:type="gramStart"/>
             <w:r>
+              <w:rPr>
+                <w:sz w:val="24"/>
+                <w:szCs w:val="24"/>
+              </w:rPr>
+              <w:lastRenderedPageBreak/>
               <w:t xml:space="preserve">{{ </w:t>
             </w:r>
             <w:proofErr w:type="spellStart"/>
             <w:r>
+              <w:rPr>
+                <w:sz w:val="24"/>
+                <w:szCs w:val="24"/>
+              </w:rPr>
               <w:t>m</w:t>
             </w:r>
             <w:r>
+              <w:rPr>
+                <w:sz w:val="24"/>
+                <w:szCs w:val="24"/>
+              </w:rPr>
               <w:t>odule</w:t>
             </w:r>
             <w:proofErr w:type="gramEnd"/>
             <w:r>
-              <w:t>.n_classes</w:t>
+              <w:rPr>
+                <w:sz w:val="24"/>
+                <w:szCs w:val="24"/>
+              </w:rPr>
+              <w:t>.</w:t>
+            </w:r>
+            <w:r>
+              <w:rPr>
+                <w:sz w:val="24"/>
+                <w:szCs w:val="24"/>
+              </w:rPr>
+              <w:lastRenderedPageBreak/>
+              <w:t>n_classes</w:t>
             </w:r>
             <w:proofErr w:type="spellEnd"/>
             <w:r>
+              <w:rPr>
+                <w:sz w:val="24"/>
+                <w:szCs w:val="24"/>
+              </w:rPr>
               <w:t xml:space="preserve"> }}</w:t>
             </w:r>
           </w:p>
@@ -1460,24 +1694,57 @@
             <w:pPr>
               <w:spacing w:before="240" w:line="276" w:lineRule="auto"/>
               <w:cnfStyle w:val="000000000000" w:firstRow="0" w:lastRow="0" w:firstColumn="0" w:lastColumn="0" w:oddVBand="0" w:evenVBand="0" w:oddHBand="0" w:evenHBand="0" w:firstRowFirstColumn="0" w:firstRowLastColumn="0" w:lastRowFirstColumn="0" w:lastRowLastColumn="0"/>
+              <w:rPr>
+                <w:sz w:val="24"/>
+                <w:szCs w:val="24"/>
+              </w:rPr>
             </w:pPr>
             <w:proofErr w:type="gramStart"/>
             <w:r>
+              <w:rPr>
+                <w:sz w:val="24"/>
+                <w:szCs w:val="24"/>
+              </w:rPr>
+              <w:lastRenderedPageBreak/>
               <w:t xml:space="preserve">{{ </w:t>
             </w:r>
             <w:proofErr w:type="spellStart"/>
             <w:r>
+              <w:rPr>
+                <w:sz w:val="24"/>
+                <w:szCs w:val="24"/>
+              </w:rPr>
               <w:t>mod</w:t>
             </w:r>
             <w:r>
+              <w:rPr>
+                <w:sz w:val="24"/>
+                <w:szCs w:val="24"/>
+              </w:rPr>
               <w:t>ule</w:t>
             </w:r>
             <w:proofErr w:type="gramEnd"/>
             <w:r>
-              <w:t>.n_methods</w:t>
+              <w:rPr>
+                <w:sz w:val="24"/>
+                <w:szCs w:val="24"/>
+              </w:rPr>
+              <w:t>.n</w:t>
+            </w:r>
+            <w:r>
+              <w:rPr>
+                <w:sz w:val="24"/>
+                <w:szCs w:val="24"/>
+              </w:rPr>
+              <w:lastRenderedPageBreak/>
+              <w:t>_methods</w:t>
             </w:r>
             <w:proofErr w:type="spellEnd"/>
             <w:r>
+              <w:rPr>
+                <w:sz w:val="24"/>
+                <w:szCs w:val="24"/>
+              </w:rPr>
               <w:t xml:space="preserve"> }}</w:t>
             </w:r>
           </w:p>
@@ -1491,24 +1758,57 @@
             <w:pPr>
               <w:spacing w:before="240" w:line="276" w:lineRule="auto"/>
               <w:cnfStyle w:val="000000000000" w:firstRow="0" w:lastRow="0" w:firstColumn="0" w:lastColumn="0" w:oddVBand="0" w:evenVBand="0" w:oddHBand="0" w:evenHBand="0" w:firstRowFirstColumn="0" w:firstRowLastColumn="0" w:lastRowFirstColumn="0" w:lastRowLastColumn="0"/>
+              <w:rPr>
+                <w:sz w:val="24"/>
+                <w:szCs w:val="24"/>
+              </w:rPr>
             </w:pPr>
             <w:proofErr w:type="gramStart"/>
             <w:r>
+              <w:rPr>
+                <w:sz w:val="24"/>
+                <w:szCs w:val="24"/>
+              </w:rPr>
+              <w:lastRenderedPageBreak/>
               <w:t xml:space="preserve">{{ </w:t>
             </w:r>
             <w:proofErr w:type="spellStart"/>
             <w:r>
+              <w:rPr>
+                <w:sz w:val="24"/>
+                <w:szCs w:val="24"/>
+              </w:rPr>
               <w:t>mod</w:t>
             </w:r>
             <w:r>
+              <w:rPr>
+                <w:sz w:val="24"/>
+                <w:szCs w:val="24"/>
+              </w:rPr>
               <w:t>ule</w:t>
             </w:r>
             <w:proofErr w:type="gramEnd"/>
             <w:r>
-              <w:t>.n_functions</w:t>
+              <w:rPr>
+                <w:sz w:val="24"/>
+                <w:szCs w:val="24"/>
+              </w:rPr>
+              <w:t>.n</w:t>
+            </w:r>
+            <w:r>
+              <w:rPr>
+                <w:sz w:val="24"/>
+                <w:szCs w:val="24"/>
+              </w:rPr>
+              <w:lastRenderedPageBreak/>
+              <w:t>_functions</w:t>
             </w:r>
             <w:proofErr w:type="spellEnd"/>
             <w:r>
+              <w:rPr>
+                <w:sz w:val="24"/>
+                <w:szCs w:val="24"/>
+              </w:rPr>
               <w:t xml:space="preserve"> }}</w:t>
             </w:r>
           </w:p>
@@ -1523,25 +1823,34 @@
               <w:spacing w:before="240" w:line="276" w:lineRule="auto"/>
               <w:cnfStyle w:val="000000000000" w:firstRow="0" w:lastRow="0" w:firstColumn="0" w:lastColumn="0" w:oddVBand="0" w:evenVBand="0" w:oddHBand="0" w:evenHBand="0" w:firstRowFirstColumn="0" w:firstRowLastColumn="0" w:lastRowFirstColumn="0" w:lastRowLastColumn="0"/>
               <w:rPr>
+                <w:sz w:val="24"/>
+                <w:szCs w:val="24"/>
                 <w:lang w:val="en-US"/>
               </w:rPr>
             </w:pPr>
             <w:proofErr w:type="gramStart"/>
             <w:r>
               <w:rPr>
+                <w:sz w:val="24"/>
+                <w:szCs w:val="24"/>
                 <w:lang w:val="en-US"/>
               </w:rPr>
+              <w:lastRenderedPageBreak/>
               <w:t xml:space="preserve">{{ </w:t>
             </w:r>
             <w:proofErr w:type="spellStart"/>
             <w:r>
               <w:rPr>
+                <w:sz w:val="24"/>
+                <w:szCs w:val="24"/>
                 <w:lang w:val="en-US"/>
               </w:rPr>
               <w:t>mod</w:t>
             </w:r>
             <w:r>
               <w:rPr>
+                <w:sz w:val="24"/>
+                <w:szCs w:val="24"/>
                 <w:lang w:val="en-US"/>
               </w:rPr>
               <w:t>ule</w:t>
@@ -1549,13 +1858,26 @@
             <w:proofErr w:type="gramEnd"/>
             <w:r>
               <w:rPr>
+                <w:sz w:val="24"/>
+                <w:szCs w:val="24"/>
                 <w:lang w:val="en-US"/>
               </w:rPr>
-              <w:t>.n_attributes</w:t>
+              <w:t>.n</w:t>
+            </w:r>
+            <w:r>
+              <w:rPr>
+                <w:sz w:val="24"/>
+                <w:szCs w:val="24"/>
+                <w:lang w:val="en-US"/>
+              </w:rPr>
+              <w:lastRenderedPageBreak/>
+              <w:t>_attributes</w:t>
             </w:r>
             <w:proofErr w:type="spellEnd"/>
             <w:r>
               <w:rPr>
+                <w:sz w:val="24"/>
+                <w:szCs w:val="24"/>
                 <w:lang w:val="en-US"/>
               </w:rPr>
               <w:t xml:space="preserve"> }}</w:t>
@@ -1576,19 +1898,33 @@
           <w:p>
             <w:pPr>
               <w:spacing w:before="240" w:line="276" w:lineRule="auto"/>
-              <w:rPr>
+              <w:jc w:val="left"/>
+              <w:rPr>
+                <w:i w:val="0"/>
+                <w:iCs w:val="0"/>
+                <w:sz w:val="24"/>
+                <w:szCs w:val="24"/>
                 <w:lang w:val="en-US"/>
               </w:rPr>
             </w:pPr>
             <w:r>
               <w:rPr>
+                <w:i w:val="0"/>
+                <w:iCs w:val="0"/>
+                <w:sz w:val="24"/>
+                <w:szCs w:val="24"/>
                 <w:lang w:val="en-US"/>
               </w:rPr>
+              <w:lastRenderedPageBreak/>
               <w:t xml:space="preserve">{%tr </w:t>
             </w:r>
             <w:proofErr w:type="spellStart"/>
             <w:r>
               <w:rPr>
+                <w:i w:val="0"/>
+                <w:iCs w:val="0"/>
+                <w:sz w:val="24"/>
+                <w:szCs w:val="24"/>
                 <w:lang w:val="en-US"/>
               </w:rPr>
               <w:t>endfor</w:t>
@@ -1596,6 +1932,10 @@
             <w:proofErr w:type="spellEnd"/>
             <w:r>
               <w:rPr>
+                <w:i w:val="0"/>
+                <w:iCs w:val="0"/>
+                <w:sz w:val="24"/>
+                <w:szCs w:val="24"/>
                 <w:lang w:val="en-US"/>
               </w:rPr>
               <w:t xml:space="preserve"> %}</w:t>
@@ -1611,6 +1951,10 @@
             <w:pPr>
               <w:spacing w:before="240" w:line="276" w:lineRule="auto"/>
               <w:cnfStyle w:val="000000100000" w:firstRow="0" w:lastRow="0" w:firstColumn="0" w:lastColumn="0" w:oddVBand="0" w:evenVBand="0" w:oddHBand="1" w:evenHBand="0" w:firstRowFirstColumn="0" w:firstRowLastColumn="0" w:lastRowFirstColumn="0" w:lastRowLastColumn="0"/>
+              <w:rPr>
+                <w:sz w:val="24"/>
+                <w:szCs w:val="24"/>
+              </w:rPr>
             </w:pPr>
           </w:p>
         </w:tc>
@@ -1623,6 +1967,10 @@
             <w:pPr>
               <w:spacing w:before="240" w:line="276" w:lineRule="auto"/>
               <w:cnfStyle w:val="000000100000" w:firstRow="0" w:lastRow="0" w:firstColumn="0" w:lastColumn="0" w:oddVBand="0" w:evenVBand="0" w:oddHBand="1" w:evenHBand="0" w:firstRowFirstColumn="0" w:firstRowLastColumn="0" w:lastRowFirstColumn="0" w:lastRowLastColumn="0"/>
+              <w:rPr>
+                <w:sz w:val="24"/>
+                <w:szCs w:val="24"/>
+              </w:rPr>
             </w:pPr>
           </w:p>
         </w:tc>
@@ -1635,6 +1983,10 @@
             <w:pPr>
               <w:spacing w:before="240" w:line="276" w:lineRule="auto"/>
               <w:cnfStyle w:val="000000100000" w:firstRow="0" w:lastRow="0" w:firstColumn="0" w:lastColumn="0" w:oddVBand="0" w:evenVBand="0" w:oddHBand="1" w:evenHBand="0" w:firstRowFirstColumn="0" w:firstRowLastColumn="0" w:lastRowFirstColumn="0" w:lastRowLastColumn="0"/>
+              <w:rPr>
+                <w:sz w:val="24"/>
+                <w:szCs w:val="24"/>
+              </w:rPr>
             </w:pPr>
           </w:p>
         </w:tc>
@@ -1647,6 +1999,10 @@
             <w:pPr>
               <w:spacing w:before="240" w:line="276" w:lineRule="auto"/>
               <w:cnfStyle w:val="000000100000" w:firstRow="0" w:lastRow="0" w:firstColumn="0" w:lastColumn="0" w:oddVBand="0" w:evenVBand="0" w:oddHBand="1" w:evenHBand="0" w:firstRowFirstColumn="0" w:firstRowLastColumn="0" w:lastRowFirstColumn="0" w:lastRowLastColumn="0"/>
+              <w:rPr>
+                <w:sz w:val="24"/>
+                <w:szCs w:val="24"/>
+              </w:rPr>
             </w:pPr>
           </w:p>
         </w:tc>
@@ -1659,6 +2015,10 @@
             <w:pPr>
               <w:spacing w:before="240" w:line="276" w:lineRule="auto"/>
               <w:cnfStyle w:val="000000100000" w:firstRow="0" w:lastRow="0" w:firstColumn="0" w:lastColumn="0" w:oddVBand="0" w:evenVBand="0" w:oddHBand="1" w:evenHBand="0" w:firstRowFirstColumn="0" w:firstRowLastColumn="0" w:lastRowFirstColumn="0" w:lastRowLastColumn="0"/>
+              <w:rPr>
+                <w:sz w:val="24"/>
+                <w:szCs w:val="24"/>
+              </w:rPr>
             </w:pPr>
           </w:p>
         </w:tc>
@@ -1672,6 +2032,8 @@
               <w:spacing w:before="240" w:line="276" w:lineRule="auto"/>
               <w:cnfStyle w:val="000000100000" w:firstRow="0" w:lastRow="0" w:firstColumn="0" w:lastColumn="0" w:oddVBand="0" w:evenVBand="0" w:oddHBand="1" w:evenHBand="0" w:firstRowFirstColumn="0" w:firstRowLastColumn="0" w:lastRowFirstColumn="0" w:lastRowLastColumn="0"/>
               <w:rPr>
+                <w:sz w:val="24"/>
+                <w:szCs w:val="24"/>
                 <w:lang w:val="en-US"/>
               </w:rPr>
             </w:pPr>
@@ -1733,10 +2095,10 @@
         <w:tblLook w:val="04A0" w:firstRow="1" w:lastRow="0" w:firstColumn="1" w:lastColumn="0" w:noHBand="0" w:noVBand="1"/>
       </w:tblPr>
       <w:tblGrid>
-        <w:gridCol w:w="1984"/>
-        <w:gridCol w:w="994"/>
-        <w:gridCol w:w="1330"/>
-        <w:gridCol w:w="4196"/>
+        <w:gridCol w:w="1941"/>
+        <w:gridCol w:w="1065"/>
+        <w:gridCol w:w="1431"/>
+        <w:gridCol w:w="4067"/>
       </w:tblGrid>
       <w:tr>
         <w:trPr>
@@ -1751,9 +2113,25 @@
           <w:p>
             <w:pPr>
               <w:spacing w:line="276" w:lineRule="auto"/>
-              <w:jc w:val="left"/>
+              <w:jc w:val="center"/>
+              <w:rPr>
+                <w:b/>
+                <w:bCs/>
+                <w:i w:val="0"/>
+                <w:iCs w:val="0"/>
+                <w:sz w:val="24"/>
+                <w:szCs w:val="24"/>
+              </w:rPr>
             </w:pPr>
             <w:r>
+              <w:rPr>
+                <w:b/>
+                <w:bCs/>
+                <w:i w:val="0"/>
+                <w:iCs w:val="0"/>
+                <w:sz w:val="24"/>
+                <w:szCs w:val="24"/>
+              </w:rPr>
               <w:t>Module</w:t>
             </w:r>
           </w:p>
@@ -1766,9 +2144,26 @@
           <w:p>
             <w:pPr>
               <w:spacing w:line="276" w:lineRule="auto"/>
+              <w:jc w:val="center"/>
               <w:cnfStyle w:val="100000000000" w:firstRow="1" w:lastRow="0" w:firstColumn="0" w:lastColumn="0" w:oddVBand="0" w:evenVBand="0" w:oddHBand="0" w:evenHBand="0" w:firstRowFirstColumn="0" w:firstRowLastColumn="0" w:lastRowFirstColumn="0" w:lastRowLastColumn="0"/>
+              <w:rPr>
+                <w:b/>
+                <w:bCs/>
+                <w:i w:val="0"/>
+                <w:iCs w:val="0"/>
+                <w:sz w:val="24"/>
+                <w:szCs w:val="24"/>
+              </w:rPr>
             </w:pPr>
             <w:r>
+              <w:rPr>
+                <w:b/>
+                <w:bCs/>
+                <w:i w:val="0"/>
+                <w:iCs w:val="0"/>
+                <w:sz w:val="24"/>
+                <w:szCs w:val="24"/>
+              </w:rPr>
               <w:t>SLOC</w:t>
             </w:r>
           </w:p>
@@ -1781,17 +2176,50 @@
           <w:p>
             <w:pPr>
               <w:spacing w:line="276" w:lineRule="auto"/>
+              <w:jc w:val="center"/>
               <w:cnfStyle w:val="100000000000" w:firstRow="1" w:lastRow="0" w:firstColumn="0" w:lastColumn="0" w:oddVBand="0" w:evenVBand="0" w:oddHBand="0" w:evenHBand="0" w:firstRowFirstColumn="0" w:firstRowLastColumn="0" w:lastRowFirstColumn="0" w:lastRowLastColumn="0"/>
+              <w:rPr>
+                <w:b/>
+                <w:bCs/>
+                <w:i w:val="0"/>
+                <w:iCs w:val="0"/>
+                <w:sz w:val="24"/>
+                <w:szCs w:val="24"/>
+              </w:rPr>
             </w:pPr>
             <w:r>
+              <w:rPr>
+                <w:b/>
+                <w:bCs/>
+                <w:i w:val="0"/>
+                <w:iCs w:val="0"/>
+                <w:sz w:val="24"/>
+                <w:szCs w:val="24"/>
+              </w:rPr>
               <w:t xml:space="preserve">% </w:t>
             </w:r>
             <w:proofErr w:type="spellStart"/>
             <w:r>
+              <w:rPr>
+                <w:b/>
+                <w:bCs/>
+                <w:i w:val="0"/>
+                <w:iCs w:val="0"/>
+                <w:sz w:val="24"/>
+                <w:szCs w:val="24"/>
+              </w:rPr>
               <w:t>of</w:t>
             </w:r>
             <w:proofErr w:type="spellEnd"/>
             <w:r>
+              <w:rPr>
+                <w:b/>
+                <w:bCs/>
+                <w:i w:val="0"/>
+                <w:iCs w:val="0"/>
+                <w:sz w:val="24"/>
+                <w:szCs w:val="24"/>
+              </w:rPr>
               <w:t xml:space="preserve"> total</w:t>
             </w:r>
           </w:p>
@@ -1804,9 +2232,26 @@
           <w:p>
             <w:pPr>
               <w:spacing w:line="276" w:lineRule="auto"/>
+              <w:jc w:val="center"/>
               <w:cnfStyle w:val="100000000000" w:firstRow="1" w:lastRow="0" w:firstColumn="0" w:lastColumn="0" w:oddVBand="0" w:evenVBand="0" w:oddHBand="0" w:evenHBand="0" w:firstRowFirstColumn="0" w:firstRowLastColumn="0" w:lastRowFirstColumn="0" w:lastRowLastColumn="0"/>
+              <w:rPr>
+                <w:b/>
+                <w:bCs/>
+                <w:i w:val="0"/>
+                <w:iCs w:val="0"/>
+                <w:sz w:val="24"/>
+                <w:szCs w:val="24"/>
+              </w:rPr>
             </w:pPr>
             <w:r>
+              <w:rPr>
+                <w:b/>
+                <w:bCs/>
+                <w:i w:val="0"/>
+                <w:iCs w:val="0"/>
+                <w:sz w:val="24"/>
+                <w:szCs w:val="24"/>
+              </w:rPr>
               <w:t>Comment</w:t>
             </w:r>
           </w:p>
@@ -1825,28 +2270,24 @@
           <w:p>
             <w:pPr>
               <w:spacing w:line="276" w:lineRule="auto"/>
-              <w:jc w:val="center"/>
-              <w:rPr>
+              <w:jc w:val="left"/>
+              <w:rPr>
+                <w:i w:val="0"/>
+                <w:iCs w:val="0"/>
+                <w:sz w:val="24"/>
+                <w:szCs w:val="24"/>
                 <w:lang w:val="en-US"/>
               </w:rPr>
             </w:pPr>
             <w:r>
               <w:rPr>
+                <w:i w:val="0"/>
+                <w:iCs w:val="0"/>
+                <w:sz w:val="24"/>
+                <w:szCs w:val="24"/>
                 <w:lang w:val="en-US"/>
               </w:rPr>
-              <w:t>{%</w:t>
-            </w:r>
-            <w:r>
-              <w:rPr>
-                <w:lang w:val="en-US"/>
-              </w:rPr>
-              <w:t>tr</w:t>
-            </w:r>
-            <w:r>
-              <w:rPr>
-                <w:lang w:val="en-US"/>
-              </w:rPr>
-              <w:t xml:space="preserve"> for hot in hotspots %}</w:t>
+              <w:t>{%tr for hot in hotspots %}</w:t>
             </w:r>
           </w:p>
         </w:tc>
@@ -1858,9 +2299,10 @@
           <w:p>
             <w:pPr>
               <w:spacing w:line="276" w:lineRule="auto"/>
-              <w:jc w:val="center"/>
               <w:cnfStyle w:val="000000100000" w:firstRow="0" w:lastRow="0" w:firstColumn="0" w:lastColumn="0" w:oddVBand="0" w:evenVBand="0" w:oddHBand="1" w:evenHBand="0" w:firstRowFirstColumn="0" w:firstRowLastColumn="0" w:lastRowFirstColumn="0" w:lastRowLastColumn="0"/>
               <w:rPr>
+                <w:sz w:val="24"/>
+                <w:szCs w:val="24"/>
                 <w:lang w:val="en-US"/>
               </w:rPr>
             </w:pPr>
@@ -1874,9 +2316,10 @@
           <w:p>
             <w:pPr>
               <w:spacing w:line="276" w:lineRule="auto"/>
-              <w:jc w:val="center"/>
               <w:cnfStyle w:val="000000100000" w:firstRow="0" w:lastRow="0" w:firstColumn="0" w:lastColumn="0" w:oddVBand="0" w:evenVBand="0" w:oddHBand="1" w:evenHBand="0" w:firstRowFirstColumn="0" w:firstRowLastColumn="0" w:lastRowFirstColumn="0" w:lastRowLastColumn="0"/>
               <w:rPr>
+                <w:sz w:val="24"/>
+                <w:szCs w:val="24"/>
                 <w:lang w:val="en-US"/>
               </w:rPr>
             </w:pPr>
@@ -1890,9 +2333,10 @@
           <w:p>
             <w:pPr>
               <w:spacing w:line="276" w:lineRule="auto"/>
-              <w:jc w:val="center"/>
               <w:cnfStyle w:val="000000100000" w:firstRow="0" w:lastRow="0" w:firstColumn="0" w:lastColumn="0" w:oddVBand="0" w:evenVBand="0" w:oddHBand="1" w:evenHBand="0" w:firstRowFirstColumn="0" w:firstRowLastColumn="0" w:lastRowFirstColumn="0" w:lastRowLastColumn="0"/>
               <w:rPr>
+                <w:sz w:val="24"/>
+                <w:szCs w:val="24"/>
                 <w:lang w:val="en-US"/>
               </w:rPr>
             </w:pPr>
@@ -1911,24 +2355,32 @@
               <w:spacing w:line="276" w:lineRule="auto"/>
               <w:jc w:val="left"/>
               <w:rPr>
+                <w:sz w:val="24"/>
+                <w:szCs w:val="24"/>
                 <w:lang w:val="en-US"/>
               </w:rPr>
             </w:pPr>
             <w:proofErr w:type="gramStart"/>
             <w:r>
               <w:rPr>
+                <w:sz w:val="24"/>
+                <w:szCs w:val="24"/>
                 <w:lang w:val="en-US"/>
               </w:rPr>
               <w:t>{{ hot.</w:t>
             </w:r>
             <w:r>
               <w:rPr>
+                <w:sz w:val="24"/>
+                <w:szCs w:val="24"/>
                 <w:lang w:val="en-US"/>
               </w:rPr>
               <w:t>n</w:t>
             </w:r>
             <w:r>
               <w:rPr>
+                <w:sz w:val="24"/>
+                <w:szCs w:val="24"/>
                 <w:lang w:val="en-US"/>
               </w:rPr>
               <w:t>ame</w:t>
@@ -1936,6 +2388,8 @@
             <w:proofErr w:type="gramEnd"/>
             <w:r>
               <w:rPr>
+                <w:sz w:val="24"/>
+                <w:szCs w:val="24"/>
                 <w:lang w:val="en-US"/>
               </w:rPr>
               <w:t xml:space="preserve"> }}</w:t>
@@ -1951,21 +2405,41 @@
             <w:pPr>
               <w:spacing w:line="276" w:lineRule="auto"/>
               <w:cnfStyle w:val="000000000000" w:firstRow="0" w:lastRow="0" w:firstColumn="0" w:lastColumn="0" w:oddVBand="0" w:evenVBand="0" w:oddHBand="0" w:evenHBand="0" w:firstRowFirstColumn="0" w:firstRowLastColumn="0" w:lastRowFirstColumn="0" w:lastRowLastColumn="0"/>
+              <w:rPr>
+                <w:sz w:val="24"/>
+                <w:szCs w:val="24"/>
+              </w:rPr>
             </w:pPr>
             <w:proofErr w:type="gramStart"/>
             <w:r>
+              <w:rPr>
+                <w:sz w:val="24"/>
+                <w:szCs w:val="24"/>
+              </w:rPr>
               <w:t xml:space="preserve">{{ </w:t>
             </w:r>
             <w:proofErr w:type="spellStart"/>
             <w:r>
+              <w:rPr>
+                <w:sz w:val="24"/>
+                <w:szCs w:val="24"/>
+              </w:rPr>
               <w:t>hot</w:t>
             </w:r>
             <w:proofErr w:type="gramEnd"/>
             <w:r>
+              <w:rPr>
+                <w:sz w:val="24"/>
+                <w:szCs w:val="24"/>
+              </w:rPr>
               <w:t>.sloc</w:t>
             </w:r>
             <w:proofErr w:type="spellEnd"/>
             <w:r>
+              <w:rPr>
+                <w:sz w:val="24"/>
+                <w:szCs w:val="24"/>
+              </w:rPr>
               <w:t xml:space="preserve"> }}</w:t>
             </w:r>
           </w:p>
@@ -1979,21 +2453,41 @@
             <w:pPr>
               <w:spacing w:line="276" w:lineRule="auto"/>
               <w:cnfStyle w:val="000000000000" w:firstRow="0" w:lastRow="0" w:firstColumn="0" w:lastColumn="0" w:oddVBand="0" w:evenVBand="0" w:oddHBand="0" w:evenHBand="0" w:firstRowFirstColumn="0" w:firstRowLastColumn="0" w:lastRowFirstColumn="0" w:lastRowLastColumn="0"/>
+              <w:rPr>
+                <w:sz w:val="24"/>
+                <w:szCs w:val="24"/>
+              </w:rPr>
             </w:pPr>
             <w:proofErr w:type="gramStart"/>
             <w:r>
+              <w:rPr>
+                <w:sz w:val="24"/>
+                <w:szCs w:val="24"/>
+              </w:rPr>
               <w:t xml:space="preserve">{{ </w:t>
             </w:r>
             <w:proofErr w:type="spellStart"/>
             <w:r>
+              <w:rPr>
+                <w:sz w:val="24"/>
+                <w:szCs w:val="24"/>
+              </w:rPr>
               <w:t>hot</w:t>
             </w:r>
             <w:proofErr w:type="gramEnd"/>
             <w:r>
+              <w:rPr>
+                <w:sz w:val="24"/>
+                <w:szCs w:val="24"/>
+              </w:rPr>
               <w:t>.percent</w:t>
             </w:r>
             <w:proofErr w:type="spellEnd"/>
             <w:r>
+              <w:rPr>
+                <w:sz w:val="24"/>
+                <w:szCs w:val="24"/>
+              </w:rPr>
               <w:t xml:space="preserve"> }}</w:t>
             </w:r>
           </w:p>
@@ -2007,21 +2501,41 @@
             <w:pPr>
               <w:spacing w:line="276" w:lineRule="auto"/>
               <w:cnfStyle w:val="000000000000" w:firstRow="0" w:lastRow="0" w:firstColumn="0" w:lastColumn="0" w:oddVBand="0" w:evenVBand="0" w:oddHBand="0" w:evenHBand="0" w:firstRowFirstColumn="0" w:firstRowLastColumn="0" w:lastRowFirstColumn="0" w:lastRowLastColumn="0"/>
+              <w:rPr>
+                <w:sz w:val="24"/>
+                <w:szCs w:val="24"/>
+              </w:rPr>
             </w:pPr>
             <w:proofErr w:type="gramStart"/>
             <w:r>
+              <w:rPr>
+                <w:sz w:val="24"/>
+                <w:szCs w:val="24"/>
+              </w:rPr>
               <w:t xml:space="preserve">{{ </w:t>
             </w:r>
             <w:proofErr w:type="spellStart"/>
             <w:r>
+              <w:rPr>
+                <w:sz w:val="24"/>
+                <w:szCs w:val="24"/>
+              </w:rPr>
               <w:t>hot</w:t>
             </w:r>
             <w:proofErr w:type="gramEnd"/>
             <w:r>
+              <w:rPr>
+                <w:sz w:val="24"/>
+                <w:szCs w:val="24"/>
+              </w:rPr>
               <w:t>.comment</w:t>
             </w:r>
             <w:proofErr w:type="spellEnd"/>
             <w:r>
+              <w:rPr>
+                <w:sz w:val="24"/>
+                <w:szCs w:val="24"/>
+              </w:rPr>
               <w:t xml:space="preserve"> }}</w:t>
             </w:r>
           </w:p>
@@ -2041,24 +2555,60 @@
             <w:pPr>
               <w:spacing w:line="276" w:lineRule="auto"/>
               <w:jc w:val="left"/>
+              <w:rPr>
+                <w:i w:val="0"/>
+                <w:iCs w:val="0"/>
+                <w:sz w:val="24"/>
+                <w:szCs w:val="24"/>
+              </w:rPr>
             </w:pPr>
             <w:r>
+              <w:rPr>
+                <w:i w:val="0"/>
+                <w:iCs w:val="0"/>
+                <w:sz w:val="24"/>
+                <w:szCs w:val="24"/>
+              </w:rPr>
               <w:t>{%</w:t>
             </w:r>
             <w:proofErr w:type="spellStart"/>
             <w:r>
+              <w:rPr>
+                <w:i w:val="0"/>
+                <w:iCs w:val="0"/>
+                <w:sz w:val="24"/>
+                <w:szCs w:val="24"/>
+              </w:rPr>
               <w:t>tr</w:t>
             </w:r>
             <w:proofErr w:type="spellEnd"/>
             <w:r>
+              <w:rPr>
+                <w:i w:val="0"/>
+                <w:iCs w:val="0"/>
+                <w:sz w:val="24"/>
+                <w:szCs w:val="24"/>
+              </w:rPr>
               <w:t xml:space="preserve"> </w:t>
             </w:r>
             <w:proofErr w:type="spellStart"/>
             <w:r>
+              <w:rPr>
+                <w:i w:val="0"/>
+                <w:iCs w:val="0"/>
+                <w:sz w:val="24"/>
+                <w:szCs w:val="24"/>
+              </w:rPr>
               <w:t>endfor</w:t>
             </w:r>
             <w:proofErr w:type="spellEnd"/>
             <w:r>
+              <w:rPr>
+                <w:i w:val="0"/>
+                <w:iCs w:val="0"/>
+                <w:sz w:val="24"/>
+                <w:szCs w:val="24"/>
+              </w:rPr>
               <w:t xml:space="preserve"> %}</w:t>
             </w:r>
           </w:p>
@@ -2072,6 +2622,10 @@
             <w:pPr>
               <w:spacing w:line="276" w:lineRule="auto"/>
               <w:cnfStyle w:val="000000100000" w:firstRow="0" w:lastRow="0" w:firstColumn="0" w:lastColumn="0" w:oddVBand="0" w:evenVBand="0" w:oddHBand="1" w:evenHBand="0" w:firstRowFirstColumn="0" w:firstRowLastColumn="0" w:lastRowFirstColumn="0" w:lastRowLastColumn="0"/>
+              <w:rPr>
+                <w:sz w:val="24"/>
+                <w:szCs w:val="24"/>
+              </w:rPr>
             </w:pPr>
           </w:p>
         </w:tc>
@@ -2084,6 +2638,10 @@
             <w:pPr>
               <w:spacing w:line="276" w:lineRule="auto"/>
               <w:cnfStyle w:val="000000100000" w:firstRow="0" w:lastRow="0" w:firstColumn="0" w:lastColumn="0" w:oddVBand="0" w:evenVBand="0" w:oddHBand="1" w:evenHBand="0" w:firstRowFirstColumn="0" w:firstRowLastColumn="0" w:lastRowFirstColumn="0" w:lastRowLastColumn="0"/>
+              <w:rPr>
+                <w:sz w:val="24"/>
+                <w:szCs w:val="24"/>
+              </w:rPr>
             </w:pPr>
           </w:p>
         </w:tc>
@@ -2096,6 +2654,10 @@
             <w:pPr>
               <w:spacing w:line="276" w:lineRule="auto"/>
               <w:cnfStyle w:val="000000100000" w:firstRow="0" w:lastRow="0" w:firstColumn="0" w:lastColumn="0" w:oddVBand="0" w:evenVBand="0" w:oddHBand="1" w:evenHBand="0" w:firstRowFirstColumn="0" w:firstRowLastColumn="0" w:lastRowFirstColumn="0" w:lastRowLastColumn="0"/>
+              <w:rPr>
+                <w:sz w:val="24"/>
+                <w:szCs w:val="24"/>
+              </w:rPr>
             </w:pPr>
           </w:p>
         </w:tc>
@@ -2918,7 +3480,6 @@
         <w:pStyle w:val="Ttulo2"/>
       </w:pPr>
       <w:r>
-        <w:lastRenderedPageBreak/>
         <w:t xml:space="preserve">Modules </w:t>
       </w:r>
       <w:proofErr w:type="spellStart"/>
@@ -3151,6 +3712,7 @@
           <w:sz w:val="24"/>
           <w:szCs w:val="24"/>
         </w:rPr>
+        <w:lastRenderedPageBreak/>
         <w:t>{%</w:t>
       </w:r>
       <w:r>
@@ -3485,8 +4047,6 @@
         <w:spacing w:line="276" w:lineRule="auto"/>
         <w:jc w:val="both"/>
         <w:rPr>
-          <w:b/>
-          <w:bCs/>
           <w:sz w:val="24"/>
           <w:szCs w:val="24"/>
         </w:rPr>
@@ -3494,8 +4054,6 @@
       <w:proofErr w:type="gramStart"/>
       <w:r>
         <w:rPr>
-          <w:b/>
-          <w:bCs/>
           <w:sz w:val="24"/>
           <w:szCs w:val="24"/>
         </w:rPr>
@@ -3504,8 +4062,6 @@
       <w:proofErr w:type="spellStart"/>
       <w:r>
         <w:rPr>
-          <w:b/>
-          <w:bCs/>
           <w:sz w:val="24"/>
           <w:szCs w:val="24"/>
         </w:rPr>
@@ -3515,8 +4071,6 @@
       <w:proofErr w:type="gramEnd"/>
       <w:r>
         <w:rPr>
-          <w:b/>
-          <w:bCs/>
           <w:sz w:val="24"/>
           <w:szCs w:val="24"/>
         </w:rPr>
@@ -3961,23 +4515,31 @@
     <w:p>
       <w:pPr>
         <w:rPr>
-          <w:lang w:val="en-US"/>
-        </w:rPr>
-      </w:pPr>
-      <w:r>
-        <w:rPr>
+          <w:sz w:val="24"/>
+          <w:szCs w:val="24"/>
+          <w:lang w:val="en-US"/>
+        </w:rPr>
+      </w:pPr>
+      <w:r>
+        <w:rPr>
+          <w:sz w:val="24"/>
+          <w:szCs w:val="24"/>
           <w:lang w:val="en-US"/>
         </w:rPr>
         <w:t>{%</w:t>
       </w:r>
       <w:r>
         <w:rPr>
+          <w:sz w:val="24"/>
+          <w:szCs w:val="24"/>
           <w:lang w:val="en-US"/>
         </w:rPr>
         <w:t>p</w:t>
       </w:r>
       <w:r>
         <w:rPr>
+          <w:sz w:val="24"/>
+          <w:szCs w:val="24"/>
           <w:lang w:val="en-US"/>
         </w:rPr>
         <w:t xml:space="preserve"> for </w:t>
@@ -3992,6 +4554,8 @@
       </w:r>
       <w:r>
         <w:rPr>
+          <w:sz w:val="24"/>
+          <w:szCs w:val="24"/>
           <w:lang w:val="en-US"/>
         </w:rPr>
         <w:t xml:space="preserve"> in </w:t>
@@ -4022,13 +4586,7 @@
           <w:szCs w:val="24"/>
           <w:lang w:val="en-US"/>
         </w:rPr>
-        <w:t xml:space="preserve"> </w:t>
-      </w:r>
-      <w:r>
-        <w:rPr>
-          <w:lang w:val="en-US"/>
-        </w:rPr>
-        <w:t>%}</w:t>
+        <w:t xml:space="preserve"> %}</w:t>
       </w:r>
     </w:p>
     <w:p>
@@ -4038,9 +4596,17 @@
           <w:ilvl w:val="0"/>
           <w:numId w:val="11"/>
         </w:numPr>
+        <w:rPr>
+          <w:sz w:val="24"/>
+          <w:szCs w:val="24"/>
+        </w:rPr>
       </w:pPr>
       <w:proofErr w:type="gramStart"/>
       <w:r>
+        <w:rPr>
+          <w:sz w:val="24"/>
+          <w:szCs w:val="24"/>
+        </w:rPr>
         <w:t xml:space="preserve">{{ </w:t>
       </w:r>
       <w:proofErr w:type="spellStart"/>
@@ -4061,25 +4627,55 @@
         <w:t xml:space="preserve"> </w:t>
       </w:r>
       <w:r>
+        <w:rPr>
+          <w:sz w:val="24"/>
+          <w:szCs w:val="24"/>
+        </w:rPr>
         <w:t>}}</w:t>
       </w:r>
     </w:p>
     <w:p>
-      <w:r>
+      <w:pPr>
+        <w:rPr>
+          <w:sz w:val="24"/>
+          <w:szCs w:val="24"/>
+        </w:rPr>
+      </w:pPr>
+      <w:r>
+        <w:rPr>
+          <w:sz w:val="24"/>
+          <w:szCs w:val="24"/>
+        </w:rPr>
         <w:t>{%</w:t>
       </w:r>
       <w:r>
+        <w:rPr>
+          <w:sz w:val="24"/>
+          <w:szCs w:val="24"/>
+        </w:rPr>
         <w:t>p</w:t>
       </w:r>
       <w:r>
+        <w:rPr>
+          <w:sz w:val="24"/>
+          <w:szCs w:val="24"/>
+        </w:rPr>
         <w:t xml:space="preserve"> </w:t>
       </w:r>
       <w:proofErr w:type="spellStart"/>
       <w:r>
+        <w:rPr>
+          <w:sz w:val="24"/>
+          <w:szCs w:val="24"/>
+        </w:rPr>
         <w:t>endfor</w:t>
       </w:r>
       <w:proofErr w:type="spellEnd"/>
       <w:r>
+        <w:rPr>
+          <w:sz w:val="24"/>
+          <w:szCs w:val="24"/>
+        </w:rPr>
         <w:t xml:space="preserve"> %}</w:t>
       </w:r>
     </w:p>
@@ -4089,7 +4685,6 @@
       </w:pPr>
       <w:proofErr w:type="spellStart"/>
       <w:r>
-        <w:lastRenderedPageBreak/>
         <w:t>Onboarding</w:t>
       </w:r>
       <w:proofErr w:type="spellEnd"/>
@@ -4097,23 +4692,31 @@
     <w:p>
       <w:pPr>
         <w:rPr>
-          <w:lang w:val="en-US"/>
-        </w:rPr>
-      </w:pPr>
-      <w:r>
-        <w:rPr>
+          <w:sz w:val="24"/>
+          <w:szCs w:val="24"/>
+          <w:lang w:val="en-US"/>
+        </w:rPr>
+      </w:pPr>
+      <w:r>
+        <w:rPr>
+          <w:sz w:val="24"/>
+          <w:szCs w:val="24"/>
           <w:lang w:val="en-US"/>
         </w:rPr>
         <w:t>{%</w:t>
       </w:r>
       <w:r>
         <w:rPr>
+          <w:sz w:val="24"/>
+          <w:szCs w:val="24"/>
           <w:lang w:val="en-US"/>
         </w:rPr>
         <w:t>p</w:t>
       </w:r>
       <w:r>
         <w:rPr>
+          <w:sz w:val="24"/>
+          <w:szCs w:val="24"/>
           <w:lang w:val="en-US"/>
         </w:rPr>
         <w:t xml:space="preserve"> for </w:t>
@@ -4128,6 +4731,8 @@
       </w:r>
       <w:r>
         <w:rPr>
+          <w:sz w:val="24"/>
+          <w:szCs w:val="24"/>
           <w:lang w:val="en-US"/>
         </w:rPr>
         <w:t xml:space="preserve">in </w:t>
@@ -4158,13 +4763,7 @@
           <w:szCs w:val="24"/>
           <w:lang w:val="en-US"/>
         </w:rPr>
-        <w:t xml:space="preserve"> </w:t>
-      </w:r>
-      <w:r>
-        <w:rPr>
-          <w:lang w:val="en-US"/>
-        </w:rPr>
-        <w:t>%}</w:t>
+        <w:t xml:space="preserve"> %}</w:t>
       </w:r>
     </w:p>
     <w:p>
@@ -4174,9 +4773,17 @@
           <w:ilvl w:val="0"/>
           <w:numId w:val="11"/>
         </w:numPr>
+        <w:rPr>
+          <w:sz w:val="24"/>
+          <w:szCs w:val="24"/>
+        </w:rPr>
       </w:pPr>
       <w:proofErr w:type="gramStart"/>
       <w:r>
+        <w:rPr>
+          <w:sz w:val="24"/>
+          <w:szCs w:val="24"/>
+        </w:rPr>
         <w:t xml:space="preserve">{{ </w:t>
       </w:r>
       <w:proofErr w:type="spellStart"/>
@@ -4190,25 +4797,55 @@
       <w:proofErr w:type="spellEnd"/>
       <w:proofErr w:type="gramEnd"/>
       <w:r>
+        <w:rPr>
+          <w:sz w:val="24"/>
+          <w:szCs w:val="24"/>
+        </w:rPr>
         <w:t xml:space="preserve"> }}</w:t>
       </w:r>
     </w:p>
     <w:p>
-      <w:r>
+      <w:pPr>
+        <w:rPr>
+          <w:sz w:val="24"/>
+          <w:szCs w:val="24"/>
+        </w:rPr>
+      </w:pPr>
+      <w:r>
+        <w:rPr>
+          <w:sz w:val="24"/>
+          <w:szCs w:val="24"/>
+        </w:rPr>
         <w:t>{%</w:t>
       </w:r>
       <w:r>
+        <w:rPr>
+          <w:sz w:val="24"/>
+          <w:szCs w:val="24"/>
+        </w:rPr>
         <w:t>p</w:t>
       </w:r>
       <w:r>
+        <w:rPr>
+          <w:sz w:val="24"/>
+          <w:szCs w:val="24"/>
+        </w:rPr>
         <w:t xml:space="preserve"> </w:t>
       </w:r>
       <w:proofErr w:type="spellStart"/>
       <w:r>
+        <w:rPr>
+          <w:sz w:val="24"/>
+          <w:szCs w:val="24"/>
+        </w:rPr>
         <w:t>endfor</w:t>
       </w:r>
       <w:proofErr w:type="spellEnd"/>
       <w:r>
+        <w:rPr>
+          <w:sz w:val="24"/>
+          <w:szCs w:val="24"/>
+        </w:rPr>
         <w:t xml:space="preserve"> %}</w:t>
       </w:r>
     </w:p>
@@ -4217,6 +4854,7 @@
         <w:pStyle w:val="Ttulo3"/>
       </w:pPr>
       <w:r>
+        <w:lastRenderedPageBreak/>
         <w:t xml:space="preserve">Future </w:t>
       </w:r>
       <w:proofErr w:type="spellStart"/>
@@ -4228,23 +4866,31 @@
     <w:p>
       <w:pPr>
         <w:rPr>
-          <w:lang w:val="en-US"/>
-        </w:rPr>
-      </w:pPr>
-      <w:r>
-        <w:rPr>
+          <w:sz w:val="24"/>
+          <w:szCs w:val="24"/>
+          <w:lang w:val="en-US"/>
+        </w:rPr>
+      </w:pPr>
+      <w:r>
+        <w:rPr>
+          <w:sz w:val="24"/>
+          <w:szCs w:val="24"/>
           <w:lang w:val="en-US"/>
         </w:rPr>
         <w:t>{%</w:t>
       </w:r>
       <w:r>
         <w:rPr>
+          <w:sz w:val="24"/>
+          <w:szCs w:val="24"/>
           <w:lang w:val="en-US"/>
         </w:rPr>
         <w:t>p</w:t>
       </w:r>
       <w:r>
         <w:rPr>
+          <w:sz w:val="24"/>
+          <w:szCs w:val="24"/>
           <w:lang w:val="en-US"/>
         </w:rPr>
         <w:t xml:space="preserve"> for </w:t>
@@ -4259,6 +4905,8 @@
       </w:r>
       <w:r>
         <w:rPr>
+          <w:sz w:val="24"/>
+          <w:szCs w:val="24"/>
           <w:lang w:val="en-US"/>
         </w:rPr>
         <w:t xml:space="preserve"> in </w:t>
@@ -4289,13 +4937,7 @@
           <w:szCs w:val="24"/>
           <w:lang w:val="en-US"/>
         </w:rPr>
-        <w:t xml:space="preserve"> </w:t>
-      </w:r>
-      <w:r>
-        <w:rPr>
-          <w:lang w:val="en-US"/>
-        </w:rPr>
-        <w:t>%}</w:t>
+        <w:t xml:space="preserve"> %}</w:t>
       </w:r>
     </w:p>
     <w:p>
@@ -4305,9 +4947,17 @@
           <w:ilvl w:val="0"/>
           <w:numId w:val="11"/>
         </w:numPr>
+        <w:rPr>
+          <w:sz w:val="24"/>
+          <w:szCs w:val="24"/>
+        </w:rPr>
       </w:pPr>
       <w:proofErr w:type="gramStart"/>
       <w:r>
+        <w:rPr>
+          <w:sz w:val="24"/>
+          <w:szCs w:val="24"/>
+        </w:rPr>
         <w:t xml:space="preserve">{{ </w:t>
       </w:r>
       <w:proofErr w:type="spellStart"/>
@@ -4321,25 +4971,55 @@
       <w:proofErr w:type="spellEnd"/>
       <w:proofErr w:type="gramEnd"/>
       <w:r>
+        <w:rPr>
+          <w:sz w:val="24"/>
+          <w:szCs w:val="24"/>
+        </w:rPr>
         <w:t xml:space="preserve"> }}</w:t>
       </w:r>
     </w:p>
     <w:p>
-      <w:r>
+      <w:pPr>
+        <w:rPr>
+          <w:sz w:val="24"/>
+          <w:szCs w:val="24"/>
+        </w:rPr>
+      </w:pPr>
+      <w:r>
+        <w:rPr>
+          <w:sz w:val="24"/>
+          <w:szCs w:val="24"/>
+        </w:rPr>
         <w:t>{%</w:t>
       </w:r>
       <w:r>
+        <w:rPr>
+          <w:sz w:val="24"/>
+          <w:szCs w:val="24"/>
+        </w:rPr>
         <w:t>p</w:t>
       </w:r>
       <w:r>
+        <w:rPr>
+          <w:sz w:val="24"/>
+          <w:szCs w:val="24"/>
+        </w:rPr>
         <w:t xml:space="preserve"> </w:t>
       </w:r>
       <w:proofErr w:type="spellStart"/>
       <w:r>
+        <w:rPr>
+          <w:sz w:val="24"/>
+          <w:szCs w:val="24"/>
+        </w:rPr>
         <w:t>endfor</w:t>
       </w:r>
       <w:proofErr w:type="spellEnd"/>
       <w:r>
+        <w:rPr>
+          <w:sz w:val="24"/>
+          <w:szCs w:val="24"/>
+        </w:rPr>
         <w:t xml:space="preserve"> %}</w:t>
       </w:r>
     </w:p>

</xml_diff>